<commit_message>
Pondo códigos e arrumando matriz
</commit_message>
<xml_diff>
--- a/DocumentaçãoTCC/Artigo de TCC - F.docx
+++ b/DocumentaçãoTCC/Artigo de TCC - F.docx
@@ -139,7 +139,7 @@
     </w:p>
     <w:p>
       <w:pPr>
-        <w:spacing w:after="120" w:line="360" w:lineRule="auto"/>
+        <w:spacing w:after="120"/>
         <w:ind w:firstLine="0"/>
       </w:pPr>
       <w:r>
@@ -158,15 +158,7 @@
         <w:t>smartphones</w:t>
       </w:r>
       <w:r>
-        <w:t xml:space="preserve"> com sistemas operacionais </w:t>
-      </w:r>
-      <w:proofErr w:type="spellStart"/>
-      <w:r>
-        <w:t>Android</w:t>
-      </w:r>
-      <w:proofErr w:type="spellEnd"/>
-      <w:r>
-        <w:t xml:space="preserve"> e iOS é extremamente evoluída, oferecendo </w:t>
+        <w:t xml:space="preserve"> com sistemas operacionais Android e iOS é extremamente evoluída, oferecendo </w:t>
       </w:r>
       <w:r>
         <w:t>praticidade seja qual for o us</w:t>
@@ -207,10 +199,9 @@
     </w:p>
     <w:p>
       <w:pPr>
-        <w:spacing w:after="120" w:line="360" w:lineRule="auto"/>
+        <w:spacing w:after="120"/>
         <w:ind w:firstLine="0"/>
       </w:pPr>
-      <w:proofErr w:type="spellStart"/>
       <w:r>
         <w:rPr>
           <w:b/>
@@ -218,7 +209,6 @@
         </w:rPr>
         <w:t>Palavras-chave</w:t>
       </w:r>
-      <w:proofErr w:type="spellEnd"/>
       <w:r>
         <w:rPr>
           <w:lang w:val="en-US"/>
@@ -235,46 +225,30 @@
         <w:rPr>
           <w:lang w:val="en-US"/>
         </w:rPr>
+        <w:t xml:space="preserve"> Hibrídos</w:t>
+      </w:r>
+      <w:r>
+        <w:rPr>
+          <w:lang w:val="en-US"/>
+        </w:rPr>
+        <w:t>.</w:t>
+      </w:r>
+      <w:r>
+        <w:rPr>
+          <w:lang w:val="en-US"/>
+        </w:rPr>
         <w:t xml:space="preserve"> </w:t>
       </w:r>
-      <w:proofErr w:type="spellStart"/>
       <w:r>
         <w:rPr>
           <w:lang w:val="en-US"/>
         </w:rPr>
-        <w:t>Hibrídos</w:t>
-      </w:r>
-      <w:proofErr w:type="spellEnd"/>
-      <w:r>
-        <w:rPr>
-          <w:lang w:val="en-US"/>
-        </w:rPr>
-        <w:t>.</w:t>
-      </w:r>
-      <w:r>
-        <w:rPr>
-          <w:lang w:val="en-US"/>
-        </w:rPr>
-        <w:t xml:space="preserve"> </w:t>
-      </w:r>
-      <w:proofErr w:type="spellStart"/>
-      <w:r>
-        <w:rPr>
-          <w:lang w:val="en-US"/>
-        </w:rPr>
-        <w:t>Atividades</w:t>
-      </w:r>
-      <w:proofErr w:type="spellEnd"/>
-      <w:r>
-        <w:rPr>
-          <w:lang w:val="en-US"/>
-        </w:rPr>
-        <w:t xml:space="preserve">. </w:t>
-      </w:r>
-    </w:p>
-    <w:p>
-      <w:pPr>
-        <w:spacing w:after="120" w:line="360" w:lineRule="auto"/>
+        <w:t xml:space="preserve">Atividades. </w:t>
+      </w:r>
+    </w:p>
+    <w:p>
+      <w:pPr>
+        <w:spacing w:after="120"/>
         <w:ind w:firstLine="0"/>
         <w:rPr>
           <w:i/>
@@ -304,17 +278,15 @@
     </w:p>
     <w:p>
       <w:pPr>
-        <w:spacing w:after="120" w:line="360" w:lineRule="auto"/>
+        <w:spacing w:after="120"/>
         <w:ind w:firstLine="0"/>
       </w:pPr>
-      <w:proofErr w:type="spellStart"/>
       <w:r>
         <w:rPr>
           <w:b/>
         </w:rPr>
         <w:t>Keywords</w:t>
       </w:r>
-      <w:proofErr w:type="spellEnd"/>
       <w:r>
         <w:t>:</w:t>
       </w:r>
@@ -325,35 +297,13 @@
         <w:rPr>
           <w:i/>
         </w:rPr>
-        <w:t xml:space="preserve">Smartphones. </w:t>
-      </w:r>
-      <w:proofErr w:type="spellStart"/>
+        <w:t xml:space="preserve">Smartphones. Hybrids. </w:t>
+      </w:r>
       <w:r>
         <w:rPr>
           <w:i/>
         </w:rPr>
-        <w:t>Hybrids</w:t>
-      </w:r>
-      <w:proofErr w:type="spellEnd"/>
-      <w:r>
-        <w:rPr>
-          <w:i/>
-        </w:rPr>
-        <w:t xml:space="preserve">. </w:t>
-      </w:r>
-      <w:proofErr w:type="spellStart"/>
-      <w:r>
-        <w:rPr>
-          <w:i/>
-        </w:rPr>
-        <w:t>Tasks</w:t>
-      </w:r>
-      <w:proofErr w:type="spellEnd"/>
-      <w:r>
-        <w:rPr>
-          <w:i/>
-        </w:rPr>
-        <w:t>.</w:t>
+        <w:t>Tasks.</w:t>
       </w:r>
     </w:p>
     <w:p>
@@ -408,18 +358,15 @@
         <w:t xml:space="preserve"> </w:t>
       </w:r>
       <w:r>
-        <w:t xml:space="preserve">Como as </w:t>
-      </w:r>
+        <w:t>Como as tecnologias de desenvolvimento de aplicativos móveis, somada às metodologias de gestão de projetos, podem melhorar a organização e gestão de tarefas acadêmicas provenientes de exercícios, trabalhos e demais atividades oriundas das disciplinas sendo realizadas por um aluno?</w:t>
+      </w:r>
+    </w:p>
+    <w:p>
+      <w:pPr>
+        <w:spacing w:after="120" w:line="360" w:lineRule="auto"/>
+      </w:pPr>
       <w:r>
         <w:lastRenderedPageBreak/>
-        <w:t>tecnologias de desenvolvimento de aplicativos móveis, somada às metodologias de gestão de projetos, podem melhorar a organização e gestão de tarefas acadêmicas provenientes de exercícios, trabalhos e demais atividades oriundas das disciplinas sendo realizadas por um aluno?</w:t>
-      </w:r>
-    </w:p>
-    <w:p>
-      <w:pPr>
-        <w:spacing w:after="120" w:line="360" w:lineRule="auto"/>
-      </w:pPr>
-      <w:r>
         <w:t>E</w:t>
       </w:r>
       <w:r>
@@ -438,15 +385,7 @@
         <w:t>apresentar os resultados do projeto,</w:t>
       </w:r>
       <w:r>
-        <w:t xml:space="preserve"> contendo conceitos da metodologia </w:t>
-      </w:r>
-      <w:proofErr w:type="spellStart"/>
-      <w:r>
-        <w:t>Kanban</w:t>
-      </w:r>
-      <w:proofErr w:type="spellEnd"/>
-      <w:r>
-        <w:t xml:space="preserve"> para facilitar a organização e execução das atividades relacionadas às disciplinas em que o aluno está matriculado.</w:t>
+        <w:t xml:space="preserve"> contendo conceitos da metodologia Kanban para facilitar a organização e execução das atividades relacionadas às disciplinas em que o aluno está matriculado.</w:t>
       </w:r>
     </w:p>
     <w:p>
@@ -456,25 +395,21 @@
       <w:r>
         <w:t xml:space="preserve">Os procedimentos metodológicos adotados para o desenvolvimento foram o uso do </w:t>
       </w:r>
-      <w:proofErr w:type="spellStart"/>
       <w:r>
         <w:rPr>
           <w:i/>
         </w:rPr>
         <w:t>Ionic</w:t>
       </w:r>
-      <w:proofErr w:type="spellEnd"/>
       <w:r>
         <w:t xml:space="preserve"> com a vantagem de se programar em sistemas híbridos, as </w:t>
       </w:r>
-      <w:proofErr w:type="spellStart"/>
       <w:r>
         <w:rPr>
           <w:i/>
         </w:rPr>
         <w:t>API’s</w:t>
       </w:r>
-      <w:proofErr w:type="spellEnd"/>
       <w:r>
         <w:t xml:space="preserve"> foram feitas em </w:t>
       </w:r>
@@ -484,14 +419,12 @@
       <w:r>
         <w:t xml:space="preserve"> usando os padrões de desenvolvimento nas respectivas linguagens, e adotou-se o uso </w:t>
       </w:r>
-      <w:proofErr w:type="spellStart"/>
       <w:r>
         <w:rPr>
           <w:i/>
         </w:rPr>
         <w:t>Firebase</w:t>
       </w:r>
-      <w:proofErr w:type="spellEnd"/>
       <w:r>
         <w:t xml:space="preserve"> para armazenamento de dados</w:t>
       </w:r>
@@ -724,28 +657,31 @@
         <w:t>início</w:t>
       </w:r>
       <w:r>
-        <w:t xml:space="preserve"> da história, porém os projetos de hoje em dia estão sujeitos a um grau de complexidade técnica, exigem uma maior diversidade de conhecimentos e habilidades. Os gerentes, estão cada dia mais encontrando grandes problemas de como gerir as organizações, pois estão sujeitas a prazos </w:t>
-      </w:r>
-      <w:r>
+        <w:t xml:space="preserve"> da história, porém os projetos de hoje em dia estão sujeitos a um grau de complexidade técnica, exigem uma maior diversidade de conhecimentos e habilidades. Os gerentes, estão cada dia mais encontrando grandes problemas de como gerir as organizações, pois estão sujeitas a prazos e recursos um pouco limitados, e convivendo em um ambiente de incertezas, sendo assim novas formas de organiz</w:t>
+      </w:r>
+      <w:r>
+        <w:t>ações e práticas estão surgindo (GIMENES, 2011).</w:t>
+      </w:r>
+    </w:p>
+    <w:p>
+      <w:pPr>
+        <w:spacing w:after="120" w:line="360" w:lineRule="auto"/>
+      </w:pPr>
+      <w:r>
+        <w:t xml:space="preserve">O processo, em que se define gerenciamento de projetos está sendo cada dia mais aprimorado, pelo guia PMBOK® (2009, p. 12) como: </w:t>
+      </w:r>
+      <w:r>
+        <w:rPr>
+          <w:i/>
+        </w:rPr>
+        <w:t xml:space="preserve">“[...] a aplicação de conhecimento, </w:t>
+      </w:r>
+      <w:r>
+        <w:rPr>
+          <w:i/>
+        </w:rPr>
         <w:lastRenderedPageBreak/>
-        <w:t>e recursos um pouco limitados, e convivendo em um ambiente de incertezas, sendo assim novas formas de organiz</w:t>
-      </w:r>
-      <w:r>
-        <w:t>ações e práticas estão surgindo (GIMENES, 2011).</w:t>
-      </w:r>
-    </w:p>
-    <w:p>
-      <w:pPr>
-        <w:spacing w:after="120" w:line="360" w:lineRule="auto"/>
-      </w:pPr>
-      <w:r>
-        <w:t xml:space="preserve">O processo, em que se define gerenciamento de projetos está sendo cada dia mais aprimorado, pelo guia PMBOK® (2009, p. 12) como: </w:t>
-      </w:r>
-      <w:r>
-        <w:rPr>
-          <w:i/>
-        </w:rPr>
-        <w:t xml:space="preserve">“[...] a aplicação de conhecimento, habilidades, ferramentas e técnicas às atividades do projeto a fim de atender aos seus </w:t>
+        <w:t xml:space="preserve">habilidades, ferramentas e técnicas às atividades do projeto a fim de atender aos seus </w:t>
       </w:r>
       <w:r>
         <w:rPr>
@@ -856,14 +792,12 @@
         </w:rPr>
         <w:t xml:space="preserve"> </w:t>
       </w:r>
-      <w:proofErr w:type="spellStart"/>
       <w:r>
         <w:rPr>
           <w:color w:val="000000"/>
         </w:rPr>
         <w:t>Kanban</w:t>
       </w:r>
-      <w:proofErr w:type="spellEnd"/>
     </w:p>
     <w:p>
       <w:pPr>
@@ -873,23 +807,7 @@
         <w:t>Segundo (CURTO, 2010) o</w:t>
       </w:r>
       <w:r>
-        <w:t xml:space="preserve"> termo </w:t>
-      </w:r>
-      <w:proofErr w:type="spellStart"/>
-      <w:r>
-        <w:t>Kanban</w:t>
-      </w:r>
-      <w:proofErr w:type="spellEnd"/>
-      <w:r>
-        <w:t xml:space="preserve">, incialmente usado pela Toyota, cuja significado é sinais em japonês, é uma simbologia visual para registrar ações, e inicialmente aplicada na gestão de estoque e controle de fluxo de peças, tendo duas funções em um processo de produção, desenhar os processos para que fabriquem produtos e ensinar manipuladores de materiais a deslocarem os produtos. Para projetos, a parte de desenhar processos é a definição para as colunas do </w:t>
-      </w:r>
-      <w:proofErr w:type="spellStart"/>
-      <w:r>
-        <w:t>Kanban</w:t>
-      </w:r>
-      <w:proofErr w:type="spellEnd"/>
-      <w:r>
-        <w:t>, que normalmente são, “a fazer”, “fazendo”, “revisão” e “feito”, já a parte de retirada, indica a mudança nas atividades do projeto, gerando assim alterações diretas no cronograma</w:t>
+        <w:t xml:space="preserve"> termo Kanban, incialmente usado pela Toyota, cuja significado é sinais em japonês, é uma simbologia visual para registrar ações, e inicialmente aplicada na gestão de estoque e controle de fluxo de peças, tendo duas funções em um processo de produção, desenhar os processos para que fabriquem produtos e ensinar manipuladores de materiais a deslocarem os produtos. Para projetos, a parte de desenhar processos é a definição para as colunas do Kanban, que normalmente são, “a fazer”, “fazendo”, “revisão” e “feito”, já a parte de retirada, indica a mudança nas atividades do projeto, gerando assim alterações diretas no cronograma</w:t>
       </w:r>
       <w:r>
         <w:t>.</w:t>
@@ -900,47 +818,26 @@
         <w:spacing w:after="120" w:line="360" w:lineRule="auto"/>
       </w:pPr>
       <w:r>
+        <w:t>A (DIGITE, 2018) explica que e</w:t>
+      </w:r>
+      <w:r>
+        <w:t xml:space="preserve">nquanto o Kanban foi introduzido por Taiichi Ohno na indústria de manufatura, David J. Anderson quem foi o primeiro a aplicar o conceito de TI, desenvolvimento de software e trabalho de conhecimento em geral no ano de 2004. O método é um processo para melhorar e evoluir aos poucos tudo o que é feito pelo usuário. </w:t>
+      </w:r>
+      <w:r>
+        <w:t xml:space="preserve">O </w:t>
+      </w:r>
+      <w:r>
+        <w:t xml:space="preserve">método deve ser aplicado diretamente no fluxo de trabalho, evitando </w:t>
+      </w:r>
+      <w:r>
+        <w:t>mudanças</w:t>
+      </w:r>
+      <w:r>
+        <w:t xml:space="preserve"> repentinas, sempre buscando evoluções, respeitando os cargos, responsabilidades e papéis da equipe que </w:t>
+      </w:r>
+      <w:r>
         <w:lastRenderedPageBreak/>
-        <w:t>A (DIGITE, 2018) explica que e</w:t>
-      </w:r>
-      <w:r>
-        <w:t xml:space="preserve">nquanto o </w:t>
-      </w:r>
-      <w:proofErr w:type="spellStart"/>
-      <w:r>
-        <w:t>Kanban</w:t>
-      </w:r>
-      <w:proofErr w:type="spellEnd"/>
-      <w:r>
-        <w:t xml:space="preserve"> foi introduzido por </w:t>
-      </w:r>
-      <w:proofErr w:type="spellStart"/>
-      <w:r>
-        <w:t>Taiichi</w:t>
-      </w:r>
-      <w:proofErr w:type="spellEnd"/>
-      <w:r>
-        <w:t xml:space="preserve"> </w:t>
-      </w:r>
-      <w:proofErr w:type="spellStart"/>
-      <w:r>
-        <w:t>Ohno</w:t>
-      </w:r>
-      <w:proofErr w:type="spellEnd"/>
-      <w:r>
-        <w:t xml:space="preserve"> na indústria de manufatura, David J. Anderson quem foi o primeiro a aplicar o conceito de TI, desenvolvimento de software e trabalho de conhecimento em geral no ano de 2004. O método é um processo para melhorar e evoluir aos poucos tudo o que é feito pelo usuário. </w:t>
-      </w:r>
-      <w:r>
-        <w:t xml:space="preserve">O </w:t>
-      </w:r>
-      <w:r>
-        <w:t xml:space="preserve">método deve ser aplicado diretamente no fluxo de trabalho, evitando </w:t>
-      </w:r>
-      <w:r>
-        <w:t>mudanças</w:t>
-      </w:r>
-      <w:r>
-        <w:t xml:space="preserve"> repentinas, sempre buscando evoluções, respeitando os cargos, responsabilidades e papéis da equipe que está trabalhando no projeto e sempre incentivando atos de liderança em todos os níveis, uma vez que a equipe toda pode fornecer ideias para implementar e mudanças para melhorar a entrega final do produto</w:t>
+        <w:t>está trabalhando no projeto e sempre incentivando atos de liderança em todos os níveis, uma vez que a equipe toda pode fornecer ideias para implementar e mudanças para melhorar a entrega final do produto</w:t>
       </w:r>
       <w:r>
         <w:t>.</w:t>
@@ -954,15 +851,7 @@
         <w:t xml:space="preserve">Ao </w:t>
       </w:r>
       <w:r>
-        <w:t xml:space="preserve">criar um modelo visual do projeto, é possível observar o fluxo de trabalho através do </w:t>
-      </w:r>
-      <w:proofErr w:type="spellStart"/>
-      <w:r>
-        <w:t>Kanban</w:t>
-      </w:r>
-      <w:proofErr w:type="spellEnd"/>
-      <w:r>
-        <w:t>, levando a uma maior comunicação e colaboração. Possibilita também o tempo de movimentação que leva um item no processo, diminuir problemas causadas pela alternância de tarefas além de reduzir a necessidade de priorizar constantemente itens, sem contar com uma melhora contínua dado a possibilidade de medir a eficácia pelo rastreamento de fluxo, qualidade, produtividade,</w:t>
+        <w:t>criar um modelo visual do projeto, é possível observar o fluxo de trabalho através do Kanban, levando a uma maior comunicação e colaboração. Possibilita também o tempo de movimentação que leva um item no processo, diminuir problemas causadas pela alternância de tarefas além de reduzir a necessidade de priorizar constantemente itens, sem contar com uma melhora contínua dado a possibilidade de medir a eficácia pelo rastreamento de fluxo, qualidade, produtividade,</w:t>
       </w:r>
       <w:r>
         <w:t xml:space="preserve"> prazos de entrega entre outros (KAZAKA, 2016).</w:t>
@@ -976,15 +865,7 @@
         <w:t xml:space="preserve">(NOVKOV, 2017) </w:t>
       </w:r>
       <w:r>
-        <w:t xml:space="preserve">potencializa que o </w:t>
-      </w:r>
-      <w:proofErr w:type="spellStart"/>
-      <w:r>
-        <w:t>Kanban</w:t>
-      </w:r>
-      <w:proofErr w:type="spellEnd"/>
-      <w:r>
-        <w:t xml:space="preserve"> res</w:t>
+        <w:t>potencializa que o Kanban res</w:t>
       </w:r>
       <w:r>
         <w:t>peita papéis, títulos hierárquico</w:t>
@@ -999,15 +880,7 @@
         <w:t>O</w:t>
       </w:r>
       <w:r>
-        <w:t xml:space="preserve"> </w:t>
-      </w:r>
-      <w:proofErr w:type="spellStart"/>
-      <w:r>
-        <w:t>Kanban</w:t>
-      </w:r>
-      <w:proofErr w:type="spellEnd"/>
-      <w:r>
-        <w:t xml:space="preserve"> não resolve todos os problemas, pois sempre haverá decisões, dilemas e complexidade que nenhum método pode consertar, mas com uso dele, a taxa de sucesso em projetos, aumenta em um nível considerável.</w:t>
+        <w:t xml:space="preserve"> Kanban não resolve todos os problemas, pois sempre haverá decisões, dilemas e complexidade que nenhum método pode consertar, mas com uso dele, a taxa de sucesso em projetos, aumenta em um nível considerável.</w:t>
       </w:r>
     </w:p>
     <w:p>
@@ -1024,24 +897,17 @@
         <w:t xml:space="preserve"> conclui que e</w:t>
       </w:r>
       <w:r>
-        <w:t xml:space="preserve">xistem alguns benefícios quando o assunto é o </w:t>
-      </w:r>
-      <w:proofErr w:type="spellStart"/>
-      <w:r>
-        <w:t>Kanban</w:t>
-      </w:r>
-      <w:proofErr w:type="spellEnd"/>
+        <w:t>xistem alguns benefícios quando o assunto é o Kanban</w:t>
+      </w:r>
       <w:r>
         <w:t xml:space="preserve">, entre eles, a versatilidade, pois pode ser usado entre todos os membros da equipe, desde engenharia até marketing e produção, tornando mais fácil a movimentação de projetos. A </w:t>
       </w:r>
-      <w:proofErr w:type="spellStart"/>
       <w:r>
         <w:rPr>
           <w:u w:val="single"/>
         </w:rPr>
         <w:t>responsividade</w:t>
       </w:r>
-      <w:proofErr w:type="spellEnd"/>
       <w:r>
         <w:t xml:space="preserve"> que ele apresenta também se encaixa na parte de benefícios, uma vez que possibilita uma resposta mais ágil ás necessidades do negócio. </w:t>
       </w:r>
@@ -1049,15 +915,7 @@
         <w:t>O</w:t>
       </w:r>
       <w:r>
-        <w:t xml:space="preserve"> </w:t>
-      </w:r>
-      <w:proofErr w:type="spellStart"/>
-      <w:r>
-        <w:t>Kanban</w:t>
-      </w:r>
-      <w:proofErr w:type="spellEnd"/>
-      <w:r>
-        <w:t xml:space="preserve"> incentiva equipes limitares como está o andamento do trabalho a qualquer momento, tornando assim as equipes mais unidas, com menos distrações e conseguindo fazer mais em menos tempo possível, com o produto final de maior perfeição, uma vez que ele coloca o controle de qualidade de volta no proces</w:t>
+        <w:t xml:space="preserve"> Kanban incentiva equipes limitares como está o andamento do trabalho a qualquer momento, tornando assim as equipes mais unidas, com menos distrações e conseguindo fazer mais em menos tempo possível, com o produto final de maior perfeição, uma vez que ele coloca o controle de qualidade de volta no proces</w:t>
       </w:r>
       <w:r>
         <w:t>so de gerenciamento de projetos.</w:t>
@@ -1068,7 +926,6 @@
         <w:spacing w:after="120" w:line="360" w:lineRule="auto"/>
         <w:ind w:right="-567" w:firstLine="0"/>
       </w:pPr>
-      <w:proofErr w:type="gramStart"/>
       <w:r>
         <w:t>2</w:t>
       </w:r>
@@ -1076,43 +933,34 @@
         <w:t xml:space="preserve">.3 </w:t>
       </w:r>
       <w:r>
-        <w:t>Aplicativos</w:t>
-      </w:r>
-      <w:proofErr w:type="gramEnd"/>
-      <w:r>
-        <w:t xml:space="preserve"> híbridos</w:t>
-      </w:r>
-    </w:p>
-    <w:p>
-      <w:pPr>
-        <w:spacing w:after="120" w:line="360" w:lineRule="auto"/>
-      </w:pPr>
-      <w:r>
-        <w:lastRenderedPageBreak/>
+        <w:t>Aplicativos híbridos</w:t>
+      </w:r>
+    </w:p>
+    <w:p>
+      <w:pPr>
+        <w:spacing w:after="120" w:line="360" w:lineRule="auto"/>
+      </w:pPr>
+      <w:r>
         <w:t>Os Aplicativos Mobiles</w:t>
       </w:r>
       <w:r>
         <w:t xml:space="preserve">, são softwares que exercem, alguns objetivos específicos em celulares smartphones e </w:t>
       </w:r>
-      <w:proofErr w:type="spellStart"/>
       <w:r>
         <w:rPr>
           <w:i/>
         </w:rPr>
         <w:t>tablets</w:t>
       </w:r>
-      <w:proofErr w:type="spellEnd"/>
       <w:r>
         <w:t xml:space="preserve">, conforme os programas de computadores. Geralmente são disponibilizados pelas lojas oficiais dos aplicativos de cada sistema operacional, exemplo </w:t>
       </w:r>
-      <w:proofErr w:type="spellStart"/>
       <w:r>
         <w:rPr>
           <w:i/>
         </w:rPr>
         <w:t>Android</w:t>
       </w:r>
-      <w:proofErr w:type="spellEnd"/>
       <w:r>
         <w:t xml:space="preserve">, </w:t>
       </w:r>
@@ -1120,253 +968,31 @@
         <w:rPr>
           <w:i/>
         </w:rPr>
-        <w:t xml:space="preserve">Play </w:t>
-      </w:r>
-      <w:proofErr w:type="spellStart"/>
+        <w:t>Play Store</w:t>
+      </w:r>
+      <w:r>
+        <w:t xml:space="preserve">, </w:t>
+      </w:r>
       <w:r>
         <w:rPr>
           <w:i/>
         </w:rPr>
-        <w:t>Store</w:t>
-      </w:r>
-      <w:proofErr w:type="spellEnd"/>
-      <w:r>
-        <w:t xml:space="preserve">, </w:t>
-      </w:r>
-      <w:proofErr w:type="spellStart"/>
+        <w:t>Iphone</w:t>
+      </w:r>
+      <w:r>
+        <w:t xml:space="preserve"> com a </w:t>
+      </w:r>
       <w:r>
         <w:rPr>
           <w:i/>
         </w:rPr>
-        <w:t>Iphone</w:t>
-      </w:r>
-      <w:proofErr w:type="spellEnd"/>
-      <w:r>
-        <w:t xml:space="preserve"> com a </w:t>
-      </w:r>
-      <w:r>
-        <w:rPr>
-          <w:i/>
-        </w:rPr>
-        <w:t xml:space="preserve">Apple </w:t>
-      </w:r>
-      <w:proofErr w:type="spellStart"/>
-      <w:r>
-        <w:rPr>
-          <w:i/>
-        </w:rPr>
-        <w:t>Store</w:t>
-      </w:r>
-      <w:proofErr w:type="spellEnd"/>
+        <w:t>Apple Store</w:t>
+      </w:r>
       <w:r>
         <w:t>, softwares desta forma é fundamental devido a diversidade de utilização dos aparelhos</w:t>
       </w:r>
       <w:r>
         <w:t xml:space="preserve"> (PORTO, 2012)</w:t>
-      </w:r>
-      <w:r>
-        <w:t>.</w:t>
-      </w:r>
-    </w:p>
-    <w:p>
-      <w:pPr>
-        <w:spacing w:after="120" w:line="360" w:lineRule="auto"/>
-      </w:pPr>
-      <w:r>
-        <w:t>O</w:t>
-      </w:r>
-      <w:r>
-        <w:t xml:space="preserve"> desenvolvimento de aplicativos hibrido tem seus pontos positivos que são o rápido desenvolvimento, um baixo custo, e a utilização de poucas linguagens e </w:t>
-      </w:r>
-      <w:r>
-        <w:rPr>
-          <w:i/>
-        </w:rPr>
-        <w:t>frameworks</w:t>
-      </w:r>
-      <w:r>
-        <w:t>, e um dos prós mais consideráveis para o desenvolvimento, seria financeiramente, com uma grande redução de custos levando em consideração os aplicativos nativos, pois não será necessário uma especialização em diversas linguagens e frameworks exclusivos, e um bom tempo para projetar e gerenciar os projetos em cada plataforma</w:t>
-      </w:r>
-      <w:r>
-        <w:t xml:space="preserve"> </w:t>
-      </w:r>
-      <w:r>
-        <w:t>(AGUIAR, 2017)</w:t>
-      </w:r>
-      <w:r>
-        <w:t>.</w:t>
-      </w:r>
-    </w:p>
-    <w:p>
-      <w:pPr>
-        <w:spacing w:after="120" w:line="360" w:lineRule="auto"/>
-      </w:pPr>
-      <w:r>
-        <w:t>(FELIX, 2015) solidifica que a</w:t>
-      </w:r>
-      <w:r>
-        <w:t>plicações n</w:t>
-      </w:r>
-      <w:r>
-        <w:t>ativas possuem uma interface e performan</w:t>
-      </w:r>
-      <w:r>
-        <w:t>ce melhor do que um aplicativo hí</w:t>
-      </w:r>
-      <w:r>
-        <w:t>brido, vendo que uma aplicação n</w:t>
-      </w:r>
-      <w:r>
-        <w:t>ativa possui um desempenho considerável, porém isso depende muito do sistema que você está desenvolvendo, vamos supor que você irá desenvolver um jogo, que exige um gráfico melhor, então neste caso recomenda utilizar de uma linguagem nativa</w:t>
-      </w:r>
-      <w:r>
-        <w:t>.</w:t>
-      </w:r>
-    </w:p>
-    <w:p>
-      <w:pPr>
-        <w:spacing w:after="120" w:line="360" w:lineRule="auto"/>
-      </w:pPr>
-      <w:r>
-        <w:t>Utilizar de capacidades nativas dos aparelhos não é mais um problema para os aplicativos h</w:t>
-      </w:r>
-      <w:r>
-        <w:t>íbridos. A</w:t>
-      </w:r>
-      <w:r>
-        <w:t xml:space="preserve">través de alguns plug-ins como o </w:t>
-      </w:r>
-      <w:proofErr w:type="spellStart"/>
-      <w:r>
-        <w:t>Cordova</w:t>
-      </w:r>
-      <w:proofErr w:type="spellEnd"/>
-      <w:r>
-        <w:t xml:space="preserve"> oferecem um suporte em vários quesitos como acessar a câmera de seu dispositivo, ou a </w:t>
-      </w:r>
-      <w:proofErr w:type="spellStart"/>
-      <w:r>
-        <w:t>geolocalização</w:t>
-      </w:r>
-      <w:proofErr w:type="spellEnd"/>
-      <w:r>
-        <w:t xml:space="preserve"> do mesmo.</w:t>
-      </w:r>
-    </w:p>
-    <w:p>
-      <w:pPr>
-        <w:spacing w:after="120" w:line="360" w:lineRule="auto"/>
-      </w:pPr>
-      <w:r>
-        <w:t xml:space="preserve">É possível criar aplicativos híbridos utilizando </w:t>
-      </w:r>
-      <w:r>
-        <w:rPr>
-          <w:i/>
-        </w:rPr>
-        <w:t>HTML</w:t>
-      </w:r>
-      <w:r>
-        <w:t xml:space="preserve">, </w:t>
-      </w:r>
-      <w:r>
-        <w:rPr>
-          <w:i/>
-        </w:rPr>
-        <w:t>CSS</w:t>
-      </w:r>
-      <w:r>
-        <w:t xml:space="preserve"> e </w:t>
-      </w:r>
-      <w:proofErr w:type="spellStart"/>
-      <w:r>
-        <w:rPr>
-          <w:i/>
-        </w:rPr>
-        <w:t>TypeScript</w:t>
-      </w:r>
-      <w:proofErr w:type="spellEnd"/>
-      <w:r>
-        <w:t>, e ainda utilizar d</w:t>
-      </w:r>
-      <w:r>
-        <w:t xml:space="preserve">e recursos nativos. </w:t>
-      </w:r>
-      <w:r>
-        <w:t xml:space="preserve">Com isso para conseguirmos desenvolver uma aplicação </w:t>
-      </w:r>
-      <w:proofErr w:type="spellStart"/>
-      <w:r>
-        <w:t>multiplataforma</w:t>
-      </w:r>
-      <w:proofErr w:type="spellEnd"/>
-      <w:r>
-        <w:t>, que possua acesso aos recursos de hardware e software de diversos processadores, o tipo de aplicação definida para o desenvolvimento do presente trabalho foi de uma aplicação hibrida</w:t>
-      </w:r>
-      <w:r>
-        <w:t xml:space="preserve"> (CHARLANDA E LEROUX, 2012)</w:t>
-      </w:r>
-      <w:r>
-        <w:t>.</w:t>
-      </w:r>
-    </w:p>
-    <w:p>
-      <w:pPr>
-        <w:spacing w:after="120" w:line="360" w:lineRule="auto"/>
-        <w:ind w:right="-567" w:firstLine="0"/>
-      </w:pPr>
-      <w:r>
-        <w:t>2</w:t>
-      </w:r>
-      <w:r>
-        <w:t>.4</w:t>
-      </w:r>
-      <w:r>
-        <w:t xml:space="preserve"> </w:t>
-      </w:r>
-      <w:proofErr w:type="spellStart"/>
-      <w:r>
-        <w:t>Android</w:t>
-      </w:r>
-      <w:proofErr w:type="spellEnd"/>
-    </w:p>
-    <w:p>
-      <w:pPr>
-        <w:spacing w:after="120" w:line="360" w:lineRule="auto"/>
-      </w:pPr>
-      <w:r>
-        <w:t>O aut</w:t>
-      </w:r>
-      <w:r>
-        <w:t xml:space="preserve">or (CIDRAL, 2011) afirma que o </w:t>
-      </w:r>
-      <w:proofErr w:type="spellStart"/>
-      <w:r>
-        <w:t>A</w:t>
-      </w:r>
-      <w:r>
-        <w:t>ndroid</w:t>
-      </w:r>
-      <w:proofErr w:type="spellEnd"/>
-      <w:r>
-        <w:t xml:space="preserve"> é um sistema operacional do Google para dispo</w:t>
-      </w:r>
-      <w:r>
-        <w:t>sitivos móveis baseado em Linux</w:t>
-      </w:r>
-      <w:r>
-        <w:t xml:space="preserve">. </w:t>
-      </w:r>
-      <w:r>
-        <w:t xml:space="preserve">O </w:t>
-      </w:r>
-      <w:proofErr w:type="spellStart"/>
-      <w:r>
-        <w:t>Android</w:t>
-      </w:r>
-      <w:proofErr w:type="spellEnd"/>
-      <w:r>
-        <w:t xml:space="preserve"> é responsável pelo funcionamento correto de aplicativos no celular e do hardware, possibilitando com que o usuário consiga utilizar praticamente todas os recursos do sistema, de forma intuitiva</w:t>
       </w:r>
       <w:r>
         <w:t>.</w:t>
@@ -1381,13 +1007,183 @@
         <w:t>O</w:t>
       </w:r>
       <w:r>
+        <w:t xml:space="preserve"> desenvolvimento de aplicativos hibrido tem seus pontos positivos que são o rápido desenvolvimento, um baixo custo, e a utilização de poucas linguagens e </w:t>
+      </w:r>
+      <w:r>
+        <w:rPr>
+          <w:i/>
+        </w:rPr>
+        <w:t>frameworks</w:t>
+      </w:r>
+      <w:r>
+        <w:t>, e um dos prós mais consideráveis para o desenvolvimento, seria financeiramente, com uma grande redução de custos levando em consideração os aplicativos nativos, pois não será necessário uma especialização em diversas linguagens e frameworks exclusivos, e um bom tempo para projetar e gerenciar os projetos em cada plataforma</w:t>
+      </w:r>
+      <w:r>
         <w:t xml:space="preserve"> </w:t>
       </w:r>
-      <w:proofErr w:type="spellStart"/>
+      <w:r>
+        <w:t>(AGUIAR, 2017)</w:t>
+      </w:r>
+      <w:r>
+        <w:t>.</w:t>
+      </w:r>
+    </w:p>
+    <w:p>
+      <w:pPr>
+        <w:spacing w:after="120" w:line="360" w:lineRule="auto"/>
+      </w:pPr>
+      <w:r>
+        <w:t>(FELIX, 2015) solidifica que a</w:t>
+      </w:r>
+      <w:r>
+        <w:t>plicações n</w:t>
+      </w:r>
+      <w:r>
+        <w:t>ativas possuem uma interface e performan</w:t>
+      </w:r>
+      <w:r>
+        <w:t>ce melhor do que um aplicativo hí</w:t>
+      </w:r>
+      <w:r>
+        <w:t>brido, vendo que uma aplicação n</w:t>
+      </w:r>
+      <w:r>
+        <w:t>ativa possui um desempenho considerável, porém isso depende muito do sistema que você está desenvolvendo, vamos supor que você irá desenvolver um jogo, que exige um gráfico melhor, então neste caso recomenda utilizar de uma linguagem nativa</w:t>
+      </w:r>
+      <w:r>
+        <w:t>.</w:t>
+      </w:r>
+    </w:p>
+    <w:p>
+      <w:pPr>
+        <w:spacing w:after="120" w:line="360" w:lineRule="auto"/>
+      </w:pPr>
+      <w:r>
+        <w:t>Utilizar de capacidades nativas dos aparelhos não é mais um problema para os aplicativos h</w:t>
+      </w:r>
+      <w:r>
+        <w:t>íbridos. A</w:t>
+      </w:r>
+      <w:r>
+        <w:t>través de alguns plug-ins como o Cordova oferecem um suporte em vários quesitos como acessar a câmera de seu dispositivo, ou a geolocalização do mesmo.</w:t>
+      </w:r>
+    </w:p>
+    <w:p>
+      <w:pPr>
+        <w:spacing w:after="120" w:line="360" w:lineRule="auto"/>
+      </w:pPr>
+      <w:r>
+        <w:t xml:space="preserve">É possível criar aplicativos híbridos utilizando </w:t>
+      </w:r>
+      <w:r>
+        <w:rPr>
+          <w:i/>
+        </w:rPr>
+        <w:t>HTML</w:t>
+      </w:r>
+      <w:r>
+        <w:t xml:space="preserve">, </w:t>
+      </w:r>
+      <w:r>
+        <w:rPr>
+          <w:i/>
+        </w:rPr>
+        <w:t>CSS</w:t>
+      </w:r>
+      <w:r>
+        <w:t xml:space="preserve"> e </w:t>
+      </w:r>
+      <w:r>
+        <w:rPr>
+          <w:i/>
+        </w:rPr>
+        <w:t>TypeScript</w:t>
+      </w:r>
+      <w:r>
+        <w:t>, e ainda utilizar d</w:t>
+      </w:r>
+      <w:r>
+        <w:t xml:space="preserve">e recursos nativos. </w:t>
+      </w:r>
+      <w:r>
+        <w:t>Com isso para conseguirmos desenvolver uma aplicação multiplataforma, que possua acesso aos recursos de hardware e software de diversos processadores, o tipo de aplicação definida para o desenvolvimento do presente trabalho foi de uma aplicação hibrida</w:t>
+      </w:r>
+      <w:r>
+        <w:t xml:space="preserve"> (CHARLANDA E LEROUX, 2012)</w:t>
+      </w:r>
+      <w:r>
+        <w:t>.</w:t>
+      </w:r>
+    </w:p>
+    <w:p>
+      <w:pPr>
+        <w:spacing w:after="120" w:line="360" w:lineRule="auto"/>
+        <w:ind w:right="-567" w:firstLine="0"/>
+      </w:pPr>
+      <w:r>
+        <w:t>2</w:t>
+      </w:r>
+      <w:r>
+        <w:t>.4</w:t>
+      </w:r>
+      <w:r>
+        <w:t xml:space="preserve"> </w:t>
+      </w:r>
       <w:r>
         <w:t>Android</w:t>
       </w:r>
-      <w:proofErr w:type="spellEnd"/>
+    </w:p>
+    <w:p>
+      <w:pPr>
+        <w:spacing w:after="120" w:line="360" w:lineRule="auto"/>
+      </w:pPr>
+      <w:r>
+        <w:t>O aut</w:t>
+      </w:r>
+      <w:r>
+        <w:t xml:space="preserve">or (CIDRAL, 2011) afirma que o </w:t>
+      </w:r>
+      <w:r>
+        <w:t>A</w:t>
+      </w:r>
+      <w:r>
+        <w:t>ndroid</w:t>
+      </w:r>
+      <w:r>
+        <w:t xml:space="preserve"> é um sistema operacional do Google para dispo</w:t>
+      </w:r>
+      <w:r>
+        <w:t>sitivos móveis baseado em Linux</w:t>
+      </w:r>
+      <w:r>
+        <w:t xml:space="preserve">. </w:t>
+      </w:r>
+      <w:r>
+        <w:t xml:space="preserve">O </w:t>
+      </w:r>
+      <w:r>
+        <w:t>Android</w:t>
+      </w:r>
+      <w:r>
+        <w:t xml:space="preserve"> é responsável pelo funcionamento correto de aplicativos no celular e do hardware, possibilitando com que o usuário consiga utilizar praticamente todas os recursos do sistema, de forma intuitiva</w:t>
+      </w:r>
+      <w:r>
+        <w:t>.</w:t>
+      </w:r>
+    </w:p>
+    <w:p>
+      <w:pPr>
+        <w:spacing w:after="120" w:line="360" w:lineRule="auto"/>
+      </w:pPr>
+      <w:r>
+        <w:t>O</w:t>
+      </w:r>
+      <w:r>
+        <w:t xml:space="preserve"> </w:t>
+      </w:r>
+      <w:r>
+        <w:t>Android</w:t>
+      </w:r>
       <w:r>
         <w:t xml:space="preserve"> é responsável por traduzir os comandos que você faz no celular, transformando estes em uma outra linguagem que o hardware é capaz de entender</w:t>
       </w:r>
@@ -1442,11 +1238,9 @@
       <w:r>
         <w:t xml:space="preserve">, assim como o </w:t>
       </w:r>
-      <w:proofErr w:type="spellStart"/>
       <w:r>
         <w:t>Android</w:t>
       </w:r>
-      <w:proofErr w:type="spellEnd"/>
       <w:r>
         <w:t>, é um sistema operacional para dispositivos móveis, porém, de outro fabricante</w:t>
       </w:r>
@@ -1462,6 +1256,7 @@
         <w:spacing w:after="120" w:line="360" w:lineRule="auto"/>
       </w:pPr>
       <w:r>
+        <w:lastRenderedPageBreak/>
         <w:tab/>
       </w:r>
       <w:r>
@@ -1470,11 +1265,9 @@
       <w:r>
         <w:t xml:space="preserve">pesar de ser um sistema operacional consideravelmente antigo, ele vem em constantes evoluções até os dias atuais, tornando-se assim um dos melhores do mercado. Com a forte concorrência do </w:t>
       </w:r>
-      <w:proofErr w:type="spellStart"/>
       <w:r>
         <w:t>Android</w:t>
       </w:r>
-      <w:proofErr w:type="spellEnd"/>
       <w:r>
         <w:t xml:space="preserve">, é necessário a </w:t>
       </w:r>
@@ -1505,21 +1298,17 @@
       <w:r>
         <w:t xml:space="preserve"> </w:t>
       </w:r>
-      <w:proofErr w:type="spellStart"/>
       <w:r>
         <w:t>Ionic</w:t>
       </w:r>
-      <w:proofErr w:type="spellEnd"/>
-    </w:p>
-    <w:p>
-      <w:pPr>
-        <w:spacing w:after="120" w:line="360" w:lineRule="auto"/>
-      </w:pPr>
-      <w:proofErr w:type="spellStart"/>
+    </w:p>
+    <w:p>
+      <w:pPr>
+        <w:spacing w:after="120" w:line="360" w:lineRule="auto"/>
+      </w:pPr>
       <w:r>
         <w:t>Ionic</w:t>
       </w:r>
-      <w:proofErr w:type="spellEnd"/>
       <w:r>
         <w:t xml:space="preserve"> é um </w:t>
       </w:r>
@@ -1553,11 +1342,9 @@
       <w:r>
         <w:t xml:space="preserve"> e </w:t>
       </w:r>
-      <w:proofErr w:type="spellStart"/>
       <w:r>
         <w:t>JavaScript</w:t>
       </w:r>
-      <w:proofErr w:type="spellEnd"/>
       <w:r>
         <w:t>. T</w:t>
       </w:r>
@@ -1590,25 +1377,21 @@
       <w:r>
         <w:t xml:space="preserve"> </w:t>
       </w:r>
-      <w:proofErr w:type="spellStart"/>
       <w:r>
         <w:t>Ionic</w:t>
       </w:r>
-      <w:proofErr w:type="spellEnd"/>
       <w:r>
         <w:t xml:space="preserve"> tem a</w:t>
       </w:r>
       <w:r>
         <w:t xml:space="preserve">lguns pontos fortes, tais como, o uso de </w:t>
       </w:r>
-      <w:proofErr w:type="spellStart"/>
       <w:r>
         <w:rPr>
           <w:i/>
         </w:rPr>
         <w:t>tags</w:t>
       </w:r>
-      <w:proofErr w:type="spellEnd"/>
       <w:r>
         <w:t xml:space="preserve"> (etiquetas), para performance da tela criada, oferecendo velocidade na programação. Além disso, elas já se adaptam a plataforma que será apresentada. Junior comenta também de alta produtividade quando se trabalha com o framework, uma vez que este possui várias ferramentas que ajudam a testar a aplicação, a integração com outros programas e praticidade de utiliza-lo</w:t>
       </w:r>
@@ -1633,7 +1416,6 @@
           <w:color w:val="000000"/>
         </w:rPr>
       </w:pPr>
-      <w:proofErr w:type="gramStart"/>
       <w:r>
         <w:rPr>
           <w:color w:val="000000"/>
@@ -1652,7 +1434,6 @@
         </w:rPr>
         <w:t>Angular</w:t>
       </w:r>
-      <w:proofErr w:type="gramEnd"/>
     </w:p>
     <w:p>
       <w:pPr>
@@ -1661,11 +1442,9 @@
       <w:r>
         <w:t xml:space="preserve">Angular é uma estrutura </w:t>
       </w:r>
-      <w:proofErr w:type="spellStart"/>
       <w:r>
         <w:t>JavaScript</w:t>
       </w:r>
-      <w:proofErr w:type="spellEnd"/>
       <w:r>
         <w:t xml:space="preserve"> que auxilia os desenvolvedores a desenvolver aplicativos, </w:t>
       </w:r>
@@ -1708,14 +1487,81 @@
         <w:t>devido a toda essa praticidade. É</w:t>
       </w:r>
       <w:r>
-        <w:t xml:space="preserve"> também a agilidade em se programar com angular, comenta que a </w:t>
-      </w:r>
+        <w:t xml:space="preserve"> também a agilidade em se programar com angular, comenta que a comunidade que utiliza deste framework, é bem ativa no mercado, facilitando as respostas para todas suas dúvidas e podendo dar sequência em seu trabalho</w:t>
+      </w:r>
+      <w:r>
+        <w:t xml:space="preserve"> (LOPES, 2013)</w:t>
+      </w:r>
+      <w:r>
+        <w:t>.</w:t>
+      </w:r>
+    </w:p>
+    <w:p>
+      <w:pPr>
+        <w:spacing w:after="120" w:line="360" w:lineRule="auto"/>
+        <w:ind w:firstLine="0"/>
+      </w:pPr>
+      <w:r>
+        <w:t>2.8 TypeScript</w:t>
+      </w:r>
+    </w:p>
+    <w:p>
+      <w:pPr>
+        <w:spacing w:after="120" w:line="360" w:lineRule="auto"/>
+      </w:pPr>
+      <w:r>
+        <w:t xml:space="preserve">TypeScript </w:t>
+      </w:r>
+      <w:r>
+        <w:t>é uma linguagem baseada</w:t>
+      </w:r>
+      <w:r>
+        <w:t xml:space="preserve"> em JavaScript, que suporta o uso de programação orientada a objeto, com uma sintaxe simplificada e mais clara. A programação orientada a objeto sempre foi um grande problema para ser implementada em JavaScript, mas, o TypeScript </w:t>
+      </w:r>
+      <w:r>
+        <w:t>contornou esses problemas (DIONISIO, 2016).</w:t>
+      </w:r>
+    </w:p>
+    <w:p>
+      <w:pPr>
+        <w:spacing w:after="120" w:line="360" w:lineRule="auto"/>
+        <w:ind w:firstLine="0"/>
+      </w:pPr>
       <w:r>
         <w:lastRenderedPageBreak/>
-        <w:t>comunidade que utiliza deste framework, é bem ativa no mercado, facilitando as respostas para todas suas dúvidas e podendo dar sequência em seu trabalho</w:t>
-      </w:r>
-      <w:r>
-        <w:t xml:space="preserve"> (LOPES, 2013)</w:t>
+        <w:t>2</w:t>
+      </w:r>
+      <w:r>
+        <w:t>.9</w:t>
+      </w:r>
+      <w:r>
+        <w:t xml:space="preserve"> </w:t>
+      </w:r>
+      <w:r>
+        <w:t>Node-JS</w:t>
+      </w:r>
+    </w:p>
+    <w:p>
+      <w:pPr>
+        <w:spacing w:after="120" w:line="360" w:lineRule="auto"/>
+      </w:pPr>
+      <w:r>
+        <w:t>N</w:t>
+      </w:r>
+      <w:r>
+        <w:t xml:space="preserve">ode é uma plataforma que visa construir aplicações web com JavaScript. Construído em cima da </w:t>
+      </w:r>
+      <w:r>
+        <w:rPr>
+          <w:i/>
+        </w:rPr>
+        <w:t>engine</w:t>
+      </w:r>
+      <w:r>
+        <w:t xml:space="preserve"> V8, que auxilia na interpretação da linguagem JavaScript, é possível utilizar desta pelo lado do servidor. Diz também que Node é capaz de fazer requisições assíncronas, não permitindo bloqueios, tornando-o assim rápido e perfeito para lidar com um número alto de requisições com o banco de dados</w:t>
+      </w:r>
+      <w:r>
+        <w:t xml:space="preserve"> (SANTOS, 2016)</w:t>
       </w:r>
       <w:r>
         <w:t>.</w:t>
@@ -1724,233 +1570,81 @@
     <w:p>
       <w:pPr>
         <w:spacing w:after="120" w:line="360" w:lineRule="auto"/>
+      </w:pPr>
+      <w:r>
+        <w:t>O</w:t>
+      </w:r>
+      <w:r>
+        <w:t xml:space="preserve"> Node não é uma linguagem de programação e </w:t>
+      </w:r>
+      <w:r>
+        <w:t>possui algumas vantagens</w:t>
+      </w:r>
+      <w:r>
+        <w:t>, tais como, utilizar da linguagem de JavaScript devido a praticidade de se adaptar a esta, o Node é também muito leve melhorando o desempenho podendo ser empregado em multiplataformas, tornando assim mais prático trabalhar em qualquer sistema operacional. Po</w:t>
+      </w:r>
+      <w:r>
+        <w:t>de se utilizar do N</w:t>
+      </w:r>
+      <w:r>
+        <w:t xml:space="preserve">ode na criação de </w:t>
+      </w:r>
+      <w:r>
+        <w:rPr>
+          <w:i/>
+        </w:rPr>
+        <w:t>API</w:t>
+      </w:r>
+      <w:r>
+        <w:rPr>
+          <w:i/>
+        </w:rPr>
+        <w:t>’</w:t>
+      </w:r>
+      <w:r>
+        <w:rPr>
+          <w:i/>
+        </w:rPr>
+        <w:t>s</w:t>
+      </w:r>
+      <w:r>
+        <w:t>, que são um tipo de “ponte” para conectar as aplicações, é também utilizado na criação de aplicações que consomem o servidor em tempo real, utilizando algumas extensões nativas do próprio Node</w:t>
+      </w:r>
+      <w:r>
+        <w:t xml:space="preserve"> (DUARTE, 2017)</w:t>
+      </w:r>
+      <w:r>
+        <w:t>.</w:t>
+      </w:r>
+    </w:p>
+    <w:p>
+      <w:pPr>
+        <w:spacing w:after="120" w:line="360" w:lineRule="auto"/>
         <w:ind w:firstLine="0"/>
       </w:pPr>
       <w:r>
-        <w:t xml:space="preserve">2.8 </w:t>
-      </w:r>
-      <w:proofErr w:type="spellStart"/>
-      <w:r>
-        <w:t>TypeScript</w:t>
-      </w:r>
-      <w:proofErr w:type="spellEnd"/>
-    </w:p>
-    <w:p>
-      <w:pPr>
-        <w:spacing w:after="120" w:line="360" w:lineRule="auto"/>
-      </w:pPr>
-      <w:proofErr w:type="spellStart"/>
-      <w:r>
-        <w:t>TypeScript</w:t>
-      </w:r>
-      <w:proofErr w:type="spellEnd"/>
-      <w:r>
-        <w:t xml:space="preserve"> </w:t>
-      </w:r>
-      <w:r>
-        <w:t>é uma linguagem baseada</w:t>
-      </w:r>
-      <w:r>
-        <w:t xml:space="preserve"> em </w:t>
-      </w:r>
-      <w:proofErr w:type="spellStart"/>
-      <w:r>
-        <w:t>JavaScript</w:t>
-      </w:r>
-      <w:proofErr w:type="spellEnd"/>
-      <w:r>
-        <w:t xml:space="preserve">, que suporta o uso de programação orientada a objeto, com uma sintaxe simplificada e mais clara. A programação orientada a objeto sempre foi um grande problema para ser implementada em </w:t>
-      </w:r>
-      <w:proofErr w:type="spellStart"/>
-      <w:r>
-        <w:t>JavaScript</w:t>
-      </w:r>
-      <w:proofErr w:type="spellEnd"/>
-      <w:r>
-        <w:t xml:space="preserve">, mas, o </w:t>
-      </w:r>
-      <w:proofErr w:type="spellStart"/>
-      <w:r>
-        <w:t>TypeScript</w:t>
-      </w:r>
-      <w:proofErr w:type="spellEnd"/>
-      <w:r>
-        <w:t xml:space="preserve"> </w:t>
-      </w:r>
-      <w:r>
-        <w:t>contornou esses problemas (DIONISIO, 2016).</w:t>
-      </w:r>
-    </w:p>
-    <w:p>
-      <w:pPr>
-        <w:spacing w:after="120" w:line="360" w:lineRule="auto"/>
-        <w:ind w:firstLine="0"/>
-      </w:pPr>
-      <w:r>
-        <w:t>2</w:t>
-      </w:r>
-      <w:r>
-        <w:t>.9</w:t>
-      </w:r>
-      <w:r>
-        <w:t xml:space="preserve"> </w:t>
-      </w:r>
-      <w:r>
-        <w:t>Node-JS</w:t>
-      </w:r>
-    </w:p>
-    <w:p>
-      <w:pPr>
-        <w:spacing w:after="120" w:line="360" w:lineRule="auto"/>
-      </w:pPr>
-      <w:r>
-        <w:t>N</w:t>
-      </w:r>
-      <w:r>
-        <w:t xml:space="preserve">ode é uma plataforma que visa construir aplicações web com </w:t>
-      </w:r>
-      <w:proofErr w:type="spellStart"/>
-      <w:r>
-        <w:t>JavaScript</w:t>
-      </w:r>
-      <w:proofErr w:type="spellEnd"/>
-      <w:r>
-        <w:t xml:space="preserve">. Construído em cima da </w:t>
-      </w:r>
-      <w:proofErr w:type="spellStart"/>
+        <w:t>2.10 Fire</w:t>
+      </w:r>
+      <w:r>
+        <w:t>base</w:t>
+      </w:r>
+    </w:p>
+    <w:p>
+      <w:pPr>
+        <w:spacing w:after="120" w:line="360" w:lineRule="auto"/>
+      </w:pPr>
+      <w:r>
+        <w:t xml:space="preserve">Firebase é uma plataforma de desenvolvimento que foi adquirida pela Google em 2004. Seu intuito </w:t>
+      </w:r>
+      <w:r>
+        <w:t xml:space="preserve">é fornecer um </w:t>
+      </w:r>
       <w:r>
         <w:rPr>
           <w:i/>
         </w:rPr>
-        <w:t>engine</w:t>
-      </w:r>
-      <w:proofErr w:type="spellEnd"/>
-      <w:r>
-        <w:t xml:space="preserve"> V8, que auxilia na interpretação da linguagem </w:t>
-      </w:r>
-      <w:proofErr w:type="spellStart"/>
-      <w:r>
-        <w:t>JavaScript</w:t>
-      </w:r>
-      <w:proofErr w:type="spellEnd"/>
-      <w:r>
-        <w:t>, é possível utilizar desta pelo lado do servidor. Diz também que Node é capaz de fazer requisições assíncronas, não permitindo bloqueios, tornando-o assim rápido e perfeito para lidar com um número alto de requisições com o banco de dados</w:t>
-      </w:r>
-      <w:r>
-        <w:t xml:space="preserve"> (SANTOS, 2016)</w:t>
-      </w:r>
-      <w:r>
-        <w:t>.</w:t>
-      </w:r>
-    </w:p>
-    <w:p>
-      <w:pPr>
-        <w:spacing w:after="120" w:line="360" w:lineRule="auto"/>
-      </w:pPr>
-      <w:r>
-        <w:t>O</w:t>
-      </w:r>
-      <w:r>
-        <w:t xml:space="preserve"> Node não é uma linguagem de programação e </w:t>
-      </w:r>
-      <w:r>
-        <w:t>possui algumas vantagens</w:t>
-      </w:r>
-      <w:r>
-        <w:t xml:space="preserve">, tais como, utilizar da linguagem de </w:t>
-      </w:r>
-      <w:proofErr w:type="spellStart"/>
-      <w:r>
-        <w:t>JavaScript</w:t>
-      </w:r>
-      <w:proofErr w:type="spellEnd"/>
-      <w:r>
-        <w:t xml:space="preserve"> devido a praticidade de se adaptar a esta, o Node é também muito leve melhorando o desempenho podendo ser empregado em </w:t>
-      </w:r>
-      <w:proofErr w:type="spellStart"/>
-      <w:r>
-        <w:t>multiplataformas</w:t>
-      </w:r>
-      <w:proofErr w:type="spellEnd"/>
-      <w:r>
-        <w:t>, tornando assim mais prático trabalhar em qualquer sistema operacional. Po</w:t>
-      </w:r>
-      <w:r>
-        <w:t>de se utilizar do N</w:t>
-      </w:r>
-      <w:r>
-        <w:t xml:space="preserve">ode na criação de </w:t>
-      </w:r>
-      <w:proofErr w:type="spellStart"/>
-      <w:r>
-        <w:rPr>
-          <w:i/>
-        </w:rPr>
-        <w:t>API</w:t>
-      </w:r>
-      <w:r>
-        <w:rPr>
-          <w:i/>
-        </w:rPr>
-        <w:t>’</w:t>
-      </w:r>
-      <w:r>
-        <w:rPr>
-          <w:i/>
-        </w:rPr>
-        <w:t>s</w:t>
-      </w:r>
-      <w:proofErr w:type="spellEnd"/>
-      <w:r>
-        <w:t>, que são um tipo de “ponte” para conectar as aplicações, é também utilizado na criação de aplicações que consomem o servidor em tempo real, utilizando algumas extensões nativas do próprio Node</w:t>
-      </w:r>
-      <w:r>
-        <w:t xml:space="preserve"> (DUARTE, 2017)</w:t>
-      </w:r>
-      <w:r>
-        <w:t>.</w:t>
-      </w:r>
-    </w:p>
-    <w:p>
-      <w:pPr>
-        <w:spacing w:after="120" w:line="360" w:lineRule="auto"/>
-        <w:ind w:firstLine="0"/>
-      </w:pPr>
-      <w:r>
-        <w:t xml:space="preserve">2.10 </w:t>
-      </w:r>
-      <w:proofErr w:type="spellStart"/>
-      <w:r>
-        <w:t>Fire</w:t>
-      </w:r>
-      <w:r>
-        <w:t>base</w:t>
-      </w:r>
-      <w:proofErr w:type="spellEnd"/>
-    </w:p>
-    <w:p>
-      <w:pPr>
-        <w:spacing w:after="120" w:line="360" w:lineRule="auto"/>
-      </w:pPr>
-      <w:proofErr w:type="spellStart"/>
-      <w:r>
-        <w:t>Firebase</w:t>
-      </w:r>
-      <w:proofErr w:type="spellEnd"/>
-      <w:r>
-        <w:t xml:space="preserve"> é uma plataforma de desenvolvimento que foi adquirida pela Google em 2004. Seu intuito </w:t>
-      </w:r>
-      <w:r>
-        <w:t xml:space="preserve">é fornecer um </w:t>
-      </w:r>
-      <w:proofErr w:type="spellStart"/>
-      <w:r>
-        <w:rPr>
-          <w:i/>
-        </w:rPr>
         <w:t>back-end</w:t>
       </w:r>
-      <w:proofErr w:type="spellEnd"/>
       <w:r>
         <w:t xml:space="preserve"> completo com fácil uso, com diversos serviços para auxiliar no desenvolvimento. Entre um desse serviços está o banco de dados em tempo real, transformando as aplicações mais rápidas (GASPERIN, 2017).</w:t>
       </w:r>
@@ -1971,7 +1665,6 @@
           <w:color w:val="000000"/>
         </w:rPr>
       </w:pPr>
-      <w:proofErr w:type="gramStart"/>
       <w:r>
         <w:rPr>
           <w:b/>
@@ -1991,25 +1684,15 @@
           <w:b/>
           <w:color w:val="000000"/>
         </w:rPr>
-        <w:t>Empreendendo</w:t>
-      </w:r>
-      <w:proofErr w:type="gramEnd"/>
+        <w:t xml:space="preserve">Empreendendo o OTA </w:t>
+      </w:r>
       <w:r>
         <w:rPr>
           <w:b/>
           <w:color w:val="000000"/>
         </w:rPr>
-        <w:t xml:space="preserve"> o OTA </w:t>
-      </w:r>
-      <w:proofErr w:type="spellStart"/>
-      <w:r>
-        <w:rPr>
-          <w:b/>
-          <w:color w:val="000000"/>
-        </w:rPr>
         <w:t>App</w:t>
       </w:r>
-      <w:proofErr w:type="spellEnd"/>
     </w:p>
     <w:p>
       <w:pPr>
@@ -2052,11 +1735,7 @@
         <w:t>Startup</w:t>
       </w:r>
       <w:r>
-        <w:t xml:space="preserve"> é um momento na empresa, normalmente no começo, cuja uma equipe busca desenvolver um produto ou serviço inovador, de âmbito tecnológico, que tenha um </w:t>
-      </w:r>
-      <w:r>
-        <w:lastRenderedPageBreak/>
-        <w:t>modelo de negócio fácil de ser replicado e que possa se expandir sem elevar proporcionalmente os custos</w:t>
+        <w:t xml:space="preserve"> é um momento na empresa, normalmente no começo, cuja uma equipe busca desenvolver um produto ou serviço inovador, de âmbito tecnológico, que tenha um modelo de negócio fácil de ser replicado e que possa se expandir sem elevar proporcionalmente os custos</w:t>
       </w:r>
       <w:r>
         <w:t xml:space="preserve"> (ABSTARTUPS, 2017)</w:t>
@@ -2103,6 +1782,7 @@
         <w:ind w:firstLineChars="590" w:firstLine="1416"/>
       </w:pPr>
       <w:r>
+        <w:lastRenderedPageBreak/>
         <w:t xml:space="preserve">  O modelo de negócio apresenta informações importantes como clientes, custos, fontes de receita, atividades principais entre outros. Em uma empresa clássica é comum a construção de um plano de negócios, que detalha os diversos aspectos de um modelo de negócios, porém, em uma </w:t>
       </w:r>
       <w:r>
@@ -2112,15 +1792,7 @@
         <w:t>Startup</w:t>
       </w:r>
       <w:r>
-        <w:t xml:space="preserve"> devido as incertezas e rápidas mudanças geradas tem sido muito utilizado o </w:t>
-      </w:r>
-      <w:proofErr w:type="spellStart"/>
-      <w:r>
-        <w:t>Canvas</w:t>
-      </w:r>
-      <w:proofErr w:type="spellEnd"/>
-      <w:r>
-        <w:t>, que descreve o modelo de negócios em blocos. Cada bloco representa um elemento deste, e normalmente é preenchido com papel adesivo, permitindo a rápida montagem e modificação quando necessário</w:t>
+        <w:t xml:space="preserve"> devido as incertezas e rápidas mudanças geradas tem sido muito utilizado o Canvas, que descreve o modelo de negócios em blocos. Cada bloco representa um elemento deste, e normalmente é preenchido com papel adesivo, permitindo a rápida montagem e modificação quando necessário</w:t>
       </w:r>
       <w:r>
         <w:t xml:space="preserve"> (ABSTARTUPS, 2017)</w:t>
@@ -2216,11 +1888,7 @@
         <w:spacing w:after="120" w:line="360" w:lineRule="auto"/>
       </w:pPr>
       <w:r>
-        <w:t xml:space="preserve">  O foco é o desenvolvimento do Produto Mínimo Viável, que consiste no resultado do teste das hipóteses. Esse teste é feito diretamente com o consumidor, sendo essencial um desenvolvimento com os clientes. Normalmente é feito com um grupo de clientes selecionados. Não necessariamente corresponde ao produto final, mas é feito de forma ágil e econômica com tudo que necessita para ser um produto completo que possa ser lançado no mercado. Para não ocorrer um desiquilíbrio nessa parte, é necessário o uso do mínimo de </w:t>
-      </w:r>
-      <w:r>
-        <w:lastRenderedPageBreak/>
-        <w:t>recursos investidos na criação com um máximo de viabilidade para ter um indicador de sucesso</w:t>
+        <w:t xml:space="preserve">  O foco é o desenvolvimento do Produto Mínimo Viável, que consiste no resultado do teste das hipóteses. Esse teste é feito diretamente com o consumidor, sendo essencial um desenvolvimento com os clientes. Normalmente é feito com um grupo de clientes selecionados. Não necessariamente corresponde ao produto final, mas é feito de forma ágil e econômica com tudo que necessita para ser um produto completo que possa ser lançado no mercado. Para não ocorrer um desiquilíbrio nessa parte, é necessário o uso do mínimo de recursos investidos na criação com um máximo de viabilidade para ter um indicador de sucesso</w:t>
       </w:r>
       <w:r>
         <w:t xml:space="preserve"> (AMBRA, 2017)</w:t>
@@ -2286,31 +1954,16 @@
         <w:rPr>
           <w:color w:val="000000"/>
         </w:rPr>
-        <w:t xml:space="preserve"> Modelo </w:t>
-      </w:r>
-      <w:proofErr w:type="spellStart"/>
-      <w:r>
-        <w:rPr>
-          <w:color w:val="000000"/>
-        </w:rPr>
-        <w:t>Canvas</w:t>
-      </w:r>
-      <w:proofErr w:type="spellEnd"/>
-    </w:p>
-    <w:p>
-      <w:pPr>
-        <w:spacing w:after="120" w:line="360" w:lineRule="auto"/>
-      </w:pPr>
-      <w:r>
-        <w:t xml:space="preserve">O </w:t>
-      </w:r>
-      <w:proofErr w:type="spellStart"/>
-      <w:r>
-        <w:t>Canvas</w:t>
-      </w:r>
-      <w:proofErr w:type="spellEnd"/>
-      <w:r>
-        <w:t xml:space="preserve"> é uma representação visual que possibilita as pessoas criarem modelos de negócios</w:t>
+        <w:t xml:space="preserve"> Modelo Canvas</w:t>
+      </w:r>
+    </w:p>
+    <w:p>
+      <w:pPr>
+        <w:spacing w:after="120" w:line="360" w:lineRule="auto"/>
+      </w:pPr>
+      <w:r>
+        <w:lastRenderedPageBreak/>
+        <w:t>O Canvas é uma representação visual que possibilita as pessoas criarem modelos de negócios</w:t>
       </w:r>
       <w:r>
         <w:t xml:space="preserve"> analisando 9 elementos</w:t>
@@ -2322,15 +1975,7 @@
         <w:t xml:space="preserve">1) </w:t>
       </w:r>
       <w:r>
-        <w:t xml:space="preserve">proposta de </w:t>
-      </w:r>
-      <w:proofErr w:type="gramStart"/>
-      <w:r>
-        <w:t>valor</w:t>
-      </w:r>
-      <w:proofErr w:type="gramEnd"/>
-      <w:r>
-        <w:t xml:space="preserve">, </w:t>
+        <w:t xml:space="preserve">proposta de valor, </w:t>
       </w:r>
       <w:r>
         <w:t xml:space="preserve">2) parcerias chaves, 3) </w:t>
@@ -2403,15 +2048,7 @@
         <w:t>Out</w:t>
       </w:r>
       <w:r>
-        <w:t xml:space="preserve">ro recurso que o </w:t>
-      </w:r>
-      <w:proofErr w:type="spellStart"/>
-      <w:r>
-        <w:t>Canvas</w:t>
-      </w:r>
-      <w:proofErr w:type="spellEnd"/>
-      <w:r>
-        <w:t xml:space="preserve"> oferece</w:t>
+        <w:t>ro recurso que o Canvas oferece</w:t>
       </w:r>
       <w:r>
         <w:t xml:space="preserve"> é a facilidade em</w:t>
@@ -2592,7 +2229,6 @@
         <w:contextualSpacing w:val="0"/>
       </w:pPr>
       <w:r>
-        <w:lastRenderedPageBreak/>
         <w:t>Parcerias-chave: são itens ou atividades que serão fornecidos por outra empresa ou pessoas fora do projeto.</w:t>
       </w:r>
     </w:p>
@@ -2636,17 +2272,16 @@
       <w:r>
         <w:t xml:space="preserve"> OTA </w:t>
       </w:r>
-      <w:proofErr w:type="spellStart"/>
       <w:r>
         <w:t>App</w:t>
       </w:r>
-      <w:proofErr w:type="spellEnd"/>
-    </w:p>
-    <w:p>
-      <w:pPr>
-        <w:spacing w:after="120" w:line="360" w:lineRule="auto"/>
-      </w:pPr>
-      <w:r>
+    </w:p>
+    <w:p>
+      <w:pPr>
+        <w:spacing w:after="120" w:line="360" w:lineRule="auto"/>
+      </w:pPr>
+      <w:r>
+        <w:lastRenderedPageBreak/>
         <w:t>Com o aumento excessivo de tarefas exigidas das pessoas no dia a dia, o tempo está ficando cada vez mais curto e a organização de cada uma delas mais precária. Outro fator que aumenta mais o fluxo constante de atividades é que com a concorrência do mercado atual, a sociedade tende a sempre buscar melhor competividade, se capacitando com cursos, bacharelados, pós-graduações, entre outros, fazendo assim surgir mais tarefas a serem feitas, devido a propostas feitas em tais operações.</w:t>
       </w:r>
     </w:p>
@@ -2655,15 +2290,7 @@
         <w:spacing w:after="120" w:line="360" w:lineRule="auto"/>
       </w:pPr>
       <w:r>
-        <w:t xml:space="preserve">Tratando deste assunto, a proposta desse modelo traz a ideia de um aplicativo mobile, que possa incentivar a organização das tarefas acadêmicas de cada pessoa que tem seu tempo corrido devido a trabalhos e atividades. Será detalhado os 9 componentes do modelo </w:t>
-      </w:r>
-      <w:proofErr w:type="spellStart"/>
-      <w:r>
-        <w:t>Canvas</w:t>
-      </w:r>
-      <w:proofErr w:type="spellEnd"/>
-      <w:r>
-        <w:t xml:space="preserve"> </w:t>
+        <w:t xml:space="preserve">Tratando deste assunto, a proposta desse modelo traz a ideia de um aplicativo mobile, que possa incentivar a organização das tarefas acadêmicas de cada pessoa que tem seu tempo corrido devido a trabalhos e atividades. Será detalhado os 9 componentes do modelo Canvas </w:t>
       </w:r>
       <w:r>
         <w:t>para este aplicativo</w:t>
@@ -2780,54 +2407,36 @@
           <w:sz w:val="20"/>
           <w:szCs w:val="20"/>
         </w:rPr>
-        <w:t xml:space="preserve">Desenvolvido por Marcelo </w:t>
-      </w:r>
-      <w:proofErr w:type="spellStart"/>
+        <w:t xml:space="preserve">Desenvolvido por Marcelo Veronez </w:t>
+      </w:r>
       <w:r>
         <w:rPr>
           <w:sz w:val="20"/>
           <w:szCs w:val="20"/>
         </w:rPr>
-        <w:t>Veronez</w:t>
-      </w:r>
-      <w:proofErr w:type="spellEnd"/>
+        <w:t xml:space="preserve">Ramos </w:t>
+      </w:r>
       <w:r>
         <w:rPr>
           <w:sz w:val="20"/>
           <w:szCs w:val="20"/>
         </w:rPr>
-        <w:t xml:space="preserve"> </w:t>
+        <w:t xml:space="preserve">e Bruno </w:t>
       </w:r>
       <w:r>
         <w:rPr>
           <w:sz w:val="20"/>
           <w:szCs w:val="20"/>
         </w:rPr>
-        <w:t xml:space="preserve">Ramos </w:t>
+        <w:t xml:space="preserve">Nascimento </w:t>
       </w:r>
       <w:r>
         <w:rPr>
           <w:sz w:val="20"/>
           <w:szCs w:val="20"/>
         </w:rPr>
-        <w:t xml:space="preserve">e Bruno </w:t>
-      </w:r>
-      <w:r>
-        <w:rPr>
-          <w:sz w:val="20"/>
-          <w:szCs w:val="20"/>
-        </w:rPr>
-        <w:t xml:space="preserve">Nascimento </w:t>
-      </w:r>
-      <w:proofErr w:type="spellStart"/>
-      <w:r>
-        <w:rPr>
-          <w:sz w:val="20"/>
-          <w:szCs w:val="20"/>
-        </w:rPr>
         <w:t>Brancalhão</w:t>
       </w:r>
-      <w:proofErr w:type="spellEnd"/>
     </w:p>
     <w:p>
       <w:pPr>
@@ -2835,8 +2444,17 @@
         <w:contextualSpacing/>
       </w:pPr>
       <w:r>
+        <w:t>Segmento de mercado e proposta de valor: focado no segmento de nicho de mercado para alunos e professores, o projeto irá viabilizar a organização de atividades, aumentando assim o desempenho nas mesmas. Através de um aplicativo para celulares, será fácil atingir nosso objetivo final.</w:t>
+      </w:r>
+    </w:p>
+    <w:p>
+      <w:pPr>
+        <w:spacing w:after="120" w:line="360" w:lineRule="auto"/>
+        <w:contextualSpacing/>
+      </w:pPr>
+      <w:r>
         <w:lastRenderedPageBreak/>
-        <w:t>Segmento de mercado e proposta de valor: focado no segmento de nicho de mercado para alunos e professores, o projeto irá viabilizar a organização de atividades, aumentando assim o desempenho nas mesmas. Através de um aplicativo para celulares, será fácil atingir nosso objetivo final.</w:t>
+        <w:t>Canais: nosso aplicativo será divulgado de maneira direta em mídias sociais e peças digitais, os dois que abrangem um grande público alvo para nosso projeto, no caso, estudantes de faculdades, cursos, entre outros.</w:t>
       </w:r>
     </w:p>
     <w:p>
@@ -2845,7 +2463,7 @@
         <w:contextualSpacing/>
       </w:pPr>
       <w:r>
-        <w:t>Canais: nosso aplicativo será divulgado de maneira direta em mídias sociais e peças digitais, os dois que abrangem um grande público alvo para nosso projeto, no caso, estudantes de faculdades, cursos, entre outros.</w:t>
+        <w:t>Relação com o cliente: nosso foco é a facilidade e usabilidade, sendo assim, na parte de relacionamento, será uma assistência social, totalmente por meio de atendimento online, seja via e-mail ou chat.</w:t>
       </w:r>
     </w:p>
     <w:p>
@@ -2854,7 +2472,7 @@
         <w:contextualSpacing/>
       </w:pPr>
       <w:r>
-        <w:t>Relação com o cliente: nosso foco é a facilidade e usabilidade, sendo assim, na parte de relacionamento, será uma assistência social, totalmente por meio de atendimento online, seja via e-mail ou chat.</w:t>
+        <w:t>Fontes de renda: nossa principal fonte de renda será com a venda final do nosso projeto, através de uma licença, para faculdades e cursos que querem adquirir uma maneira fácil de seus alunos para organizarem suas atividades.</w:t>
       </w:r>
     </w:p>
     <w:p>
@@ -2863,7 +2481,7 @@
         <w:contextualSpacing/>
       </w:pPr>
       <w:r>
-        <w:t>Fontes de renda: nossa principal fonte de renda será com a venda final do nosso projeto, através de uma licença, para faculdades e cursos que querem adquirir uma maneira fácil de seus alunos para organizarem suas atividades.</w:t>
+        <w:t>Recursos-chave: para desenvolvimento de tal projeto, serão necessários recursos físicos e intelectuais como, softwares para programação base, computadores para rodar tais softwares, além de licenças para uso desses softwares que irão nos auxiliar.</w:t>
       </w:r>
     </w:p>
     <w:p>
@@ -2872,15 +2490,7 @@
         <w:contextualSpacing/>
       </w:pPr>
       <w:r>
-        <w:t xml:space="preserve">Recursos-chave: para desenvolvimento de tal projeto, serão necessários recursos físicos e intelectuais como, softwares para programação base, computadores para rodar tais softwares, além de licenças para uso desses softwares que irão </w:t>
-      </w:r>
-      <w:proofErr w:type="gramStart"/>
-      <w:r>
-        <w:t>nos auxiliar</w:t>
-      </w:r>
-      <w:proofErr w:type="gramEnd"/>
-      <w:r>
-        <w:t>.</w:t>
+        <w:t>Atividades-chave: nossa principal atividade será a produção através do desenvolvimento de um aplicativo mobile, contando sempre com novas evoluções para o mesmo, por meio de manutenção e inovação tecnológica.</w:t>
       </w:r>
     </w:p>
     <w:p>
@@ -2889,24 +2499,7 @@
         <w:contextualSpacing/>
       </w:pPr>
       <w:r>
-        <w:t>Atividades-chave: nossa principal atividade será a produção através do desenvolvimento de um aplicativo mobile, contando sempre com novas evoluções para o mesmo, por meio de manutenção e inovação tecnológica.</w:t>
-      </w:r>
-    </w:p>
-    <w:p>
-      <w:pPr>
-        <w:spacing w:after="120" w:line="360" w:lineRule="auto"/>
-        <w:contextualSpacing/>
-      </w:pPr>
-      <w:r>
-        <w:t xml:space="preserve">Parceiros Chave: os professores do curso irão </w:t>
-      </w:r>
-      <w:proofErr w:type="gramStart"/>
-      <w:r>
-        <w:t>nos auxiliar</w:t>
-      </w:r>
-      <w:proofErr w:type="gramEnd"/>
-      <w:r>
-        <w:t xml:space="preserve"> em todo o desenvolvimento, reduzindo riscos para o sucesso final do projeto. Além disso, as empresas que disponibilizam os softwares necessários para que tal desenvolvimento ocorra, também vão nos ajudar com aquisições de recursos.</w:t>
+        <w:t>Parceiros Chave: os professores do curso irão nos auxiliar em todo o desenvolvimento, reduzindo riscos para o sucesso final do projeto. Além disso, as empresas que disponibilizam os softwares necessários para que tal desenvolvimento ocorra, também vão nos ajudar com aquisições de recursos.</w:t>
       </w:r>
     </w:p>
     <w:p>
@@ -2945,16 +2538,8 @@
         <w:rPr>
           <w:b/>
         </w:rPr>
-        <w:t xml:space="preserve">Análise e projeto do OTA </w:t>
-      </w:r>
-      <w:proofErr w:type="spellStart"/>
-      <w:r>
-        <w:rPr>
-          <w:b/>
-        </w:rPr>
-        <w:t>App</w:t>
-      </w:r>
-      <w:proofErr w:type="spellEnd"/>
+        <w:t>Análise e projeto do OTA App</w:t>
+      </w:r>
     </w:p>
     <w:p>
       <w:pPr>
@@ -3015,7 +2600,6 @@
           <w:sz w:val="24"/>
           <w:szCs w:val="24"/>
         </w:rPr>
-        <w:lastRenderedPageBreak/>
         <w:t xml:space="preserve">Para estabelecer a categoria dos requisitos foram adotadas as denominações “evidente” e “oculta”. </w:t>
       </w:r>
     </w:p>
@@ -3034,6 +2618,7 @@
           <w:sz w:val="24"/>
           <w:szCs w:val="24"/>
         </w:rPr>
+        <w:lastRenderedPageBreak/>
         <w:t>Evidente: é a categoria sem o qual o sistema não entra em funcionamento. Categorias evidentes são os requisitos imprescindíveis, que têm que ser implementados e são mostrados para o usuário na aplicação.</w:t>
       </w:r>
     </w:p>
@@ -3189,15 +2774,15 @@
         <w:ind w:firstLine="0"/>
       </w:pPr>
       <w:r>
+        <w:t>4.3 Regra de negócios</w:t>
+      </w:r>
+    </w:p>
+    <w:p>
+      <w:pPr>
+        <w:spacing w:after="120" w:line="360" w:lineRule="auto"/>
+      </w:pPr>
+      <w:r>
         <w:lastRenderedPageBreak/>
-        <w:t>4.3 Regra de negócios</w:t>
-      </w:r>
-    </w:p>
-    <w:p>
-      <w:pPr>
-        <w:spacing w:after="120" w:line="360" w:lineRule="auto"/>
-      </w:pPr>
-      <w:r>
         <w:t>Segundo (VENTURA, 2016) explica, regras de negócios são restrições que o sistema precisa seguir para que o sistema funcione de maneira correta, de acordo com o pedido do cliente. Caso o sistema tenha uma regra de negócio mal especificada, poderá haver defeitos de uso no futuro.</w:t>
       </w:r>
     </w:p>
@@ -3278,112 +2863,193 @@
       <w:r>
         <w:t xml:space="preserve"> </w:t>
       </w:r>
-      <w:proofErr w:type="spellStart"/>
       <w:r>
         <w:rPr>
           <w:i/>
         </w:rPr>
-        <w:t>Process</w:t>
-      </w:r>
-      <w:proofErr w:type="spellEnd"/>
+        <w:t>Process Modeling Notation</w:t>
+      </w:r>
+      <w:r>
+        <w:t xml:space="preserve"> (</w:t>
+      </w:r>
+      <w:r>
+        <w:t>BPMN</w:t>
+      </w:r>
+      <w:r>
+        <w:t xml:space="preserve">) é um quadro de notações que representa processos de negócios </w:t>
+      </w:r>
+      <w:r>
+        <w:t>por</w:t>
+      </w:r>
+      <w:r>
+        <w:t xml:space="preserve"> meio de diagramas.</w:t>
+      </w:r>
+    </w:p>
+    <w:p>
+      <w:pPr>
+        <w:spacing w:after="120" w:line="360" w:lineRule="auto"/>
+      </w:pPr>
+      <w:r>
+        <w:t>O</w:t>
+      </w:r>
+      <w:r>
+        <w:t xml:space="preserve"> </w:t>
+      </w:r>
+      <w:r>
+        <w:t>BPMN</w:t>
+      </w:r>
+      <w:r>
+        <w:t xml:space="preserve"> descreve corretamente a lógica dos passos usados em um processo. Com esta modelagem, é fácil ter uma notação gráfica, mesmo com processos complexos. </w:t>
+      </w:r>
+      <w:r>
+        <w:t xml:space="preserve">A </w:t>
+      </w:r>
+      <w:r>
+        <w:t>partir do BPMN também já é possível descobrir possíveis falhas no sistema</w:t>
+      </w:r>
+      <w:r>
+        <w:t xml:space="preserve"> (NOGUEIRA, 2014)</w:t>
+      </w:r>
+      <w:r>
+        <w:t>.</w:t>
+      </w:r>
+      <w:r>
+        <w:t xml:space="preserve"> </w:t>
+      </w:r>
+    </w:p>
+    <w:p>
+      <w:pPr>
+        <w:spacing w:after="120" w:line="360" w:lineRule="auto"/>
+      </w:pPr>
+      <w:r>
+        <w:t xml:space="preserve">O BPMN </w:t>
+      </w:r>
+      <w:r>
+        <w:t xml:space="preserve">deste projeto está disponível em </w:t>
+      </w:r>
+      <w:r>
+        <w:t>(</w:t>
+      </w:r>
+      <w:r>
+        <w:t>GITHUB, 2018</w:t>
+      </w:r>
+      <w:r>
+        <w:t>)</w:t>
+      </w:r>
+      <w:r>
+        <w:t>.</w:t>
+      </w:r>
+    </w:p>
+    <w:p>
+      <w:pPr>
+        <w:spacing w:after="120" w:line="360" w:lineRule="auto"/>
+        <w:ind w:firstLine="0"/>
+      </w:pPr>
+      <w:r>
+        <w:t>4</w:t>
+      </w:r>
+      <w:r>
+        <w:t>.6</w:t>
+      </w:r>
+      <w:r>
+        <w:t xml:space="preserve"> </w:t>
+      </w:r>
+      <w:r>
+        <w:t>UML</w:t>
+      </w:r>
+    </w:p>
+    <w:p>
+      <w:pPr>
+        <w:spacing w:after="120" w:line="360" w:lineRule="auto"/>
+      </w:pPr>
       <w:r>
         <w:rPr>
           <w:i/>
         </w:rPr>
+        <w:t xml:space="preserve">Unified Modeling Language </w:t>
+      </w:r>
+      <w:r>
+        <w:t>(UML) é uma linguagem que define uma série de artefatos que ajudam a modelar o projeto. Ao total ele tem nove diagramas, porém, no desenvolvimento deste projeto foram usados só quatro</w:t>
+      </w:r>
+      <w:r>
+        <w:t xml:space="preserve"> que são, caso de uso, diagrama de atividade, máquina de estado e diagrama de sequência</w:t>
+      </w:r>
+      <w:r>
+        <w:t>. São descritos e apresentados abaixo.</w:t>
+      </w:r>
+    </w:p>
+    <w:p>
+      <w:pPr>
+        <w:spacing w:after="120" w:line="360" w:lineRule="auto"/>
+        <w:ind w:firstLine="0"/>
+      </w:pPr>
+      <w:r>
+        <w:t>4</w:t>
+      </w:r>
+      <w:r>
+        <w:t>.6.</w:t>
+      </w:r>
+      <w:r>
+        <w:t xml:space="preserve">1 Caso </w:t>
+      </w:r>
+      <w:r>
+        <w:t>de uso</w:t>
+      </w:r>
+    </w:p>
+    <w:p>
+      <w:pPr>
+        <w:spacing w:after="120" w:line="360" w:lineRule="auto"/>
+      </w:pPr>
+      <w:r>
+        <w:t>No</w:t>
+      </w:r>
+      <w:r>
+        <w:t xml:space="preserve"> caso de uso a parte principal não é o diagrama, mas sim a especificação, a descrição dos seus cenários. </w:t>
+      </w:r>
+      <w:r>
+        <w:t xml:space="preserve">O </w:t>
+      </w:r>
+      <w:r>
+        <w:t>caso de uso tem três elementos principais, o ator, que fará a execução do caso de uso, os casos de uso, que é a ação em si e os relacionamentos, para firmar o relacionamento destas ações</w:t>
+      </w:r>
+      <w:r>
+        <w:t xml:space="preserve"> (VENTURA, 2016)</w:t>
+      </w:r>
+      <w:r>
+        <w:t>.</w:t>
+      </w:r>
+    </w:p>
+    <w:p>
+      <w:pPr>
+        <w:spacing w:after="120" w:line="360" w:lineRule="auto"/>
+      </w:pPr>
+      <w:r>
+        <w:t xml:space="preserve">O caso de uso, e a documentação dele, </w:t>
+      </w:r>
+      <w:r>
+        <w:t xml:space="preserve">pode ser </w:t>
+      </w:r>
+      <w:r>
+        <w:t>encontrado</w:t>
+      </w:r>
+      <w:r>
+        <w:t xml:space="preserve"> em</w:t>
+      </w:r>
+      <w:r>
         <w:t xml:space="preserve"> </w:t>
       </w:r>
-      <w:proofErr w:type="spellStart"/>
-      <w:r>
-        <w:rPr>
-          <w:i/>
-        </w:rPr>
-        <w:t>Modeling</w:t>
-      </w:r>
-      <w:proofErr w:type="spellEnd"/>
-      <w:r>
-        <w:rPr>
-          <w:i/>
-        </w:rPr>
-        <w:t xml:space="preserve"> </w:t>
-      </w:r>
-      <w:proofErr w:type="spellStart"/>
-      <w:r>
-        <w:rPr>
-          <w:i/>
-        </w:rPr>
-        <w:t>Notation</w:t>
-      </w:r>
-      <w:proofErr w:type="spellEnd"/>
-      <w:r>
-        <w:t xml:space="preserve"> (</w:t>
-      </w:r>
-      <w:r>
-        <w:t>BPMN</w:t>
-      </w:r>
-      <w:r>
-        <w:t xml:space="preserve">) é um quadro de notações que representa processos de negócios </w:t>
-      </w:r>
-      <w:r>
-        <w:t>por</w:t>
-      </w:r>
-      <w:r>
-        <w:t xml:space="preserve"> meio de diagramas.</w:t>
-      </w:r>
-    </w:p>
-    <w:p>
-      <w:pPr>
-        <w:spacing w:after="120" w:line="360" w:lineRule="auto"/>
-      </w:pPr>
-      <w:r>
-        <w:t>O</w:t>
-      </w:r>
-      <w:r>
-        <w:t xml:space="preserve"> </w:t>
-      </w:r>
-      <w:r>
-        <w:t>BPMN</w:t>
-      </w:r>
-      <w:r>
-        <w:t xml:space="preserve"> descreve corretamente a lógica dos passos usados em um processo. Com esta modelagem, é fácil ter uma notação gráfica, mesmo com processos complexos. </w:t>
-      </w:r>
-      <w:r>
-        <w:t xml:space="preserve">A </w:t>
-      </w:r>
-      <w:r>
-        <w:t>partir do BPMN também já é possível descobrir possíveis falhas no sistema</w:t>
-      </w:r>
-      <w:r>
-        <w:t xml:space="preserve"> (NOGUEIRA, 2014)</w:t>
+      <w:r>
+        <w:t>(</w:t>
+      </w:r>
+      <w:r>
+        <w:t>GITHUB, 2018</w:t>
+      </w:r>
+      <w:r>
+        <w:t>)</w:t>
       </w:r>
       <w:r>
         <w:t>.</w:t>
       </w:r>
-      <w:r>
-        <w:t xml:space="preserve"> </w:t>
-      </w:r>
-    </w:p>
-    <w:p>
-      <w:pPr>
-        <w:spacing w:after="120" w:line="360" w:lineRule="auto"/>
-      </w:pPr>
-      <w:r>
-        <w:t xml:space="preserve">O BPMN </w:t>
-      </w:r>
-      <w:r>
-        <w:t xml:space="preserve">deste projeto está disponível em </w:t>
-      </w:r>
-      <w:r>
-        <w:t>(</w:t>
-      </w:r>
-      <w:r>
-        <w:t>GITHUB, 2018</w:t>
-      </w:r>
-      <w:r>
-        <w:t>)</w:t>
-      </w:r>
-      <w:r>
-        <w:t>.</w:t>
-      </w:r>
     </w:p>
     <w:p>
       <w:pPr>
@@ -3391,154 +3057,7 @@
         <w:ind w:firstLine="0"/>
       </w:pPr>
       <w:r>
-        <w:t>4</w:t>
-      </w:r>
-      <w:r>
-        <w:t>.6</w:t>
-      </w:r>
-      <w:r>
-        <w:t xml:space="preserve"> </w:t>
-      </w:r>
-      <w:r>
-        <w:t>UML</w:t>
-      </w:r>
-    </w:p>
-    <w:p>
-      <w:pPr>
-        <w:spacing w:after="120" w:line="360" w:lineRule="auto"/>
-      </w:pPr>
-      <w:proofErr w:type="spellStart"/>
-      <w:r>
-        <w:rPr>
-          <w:i/>
-        </w:rPr>
-        <w:t>Unified</w:t>
-      </w:r>
-      <w:proofErr w:type="spellEnd"/>
-      <w:r>
-        <w:rPr>
-          <w:i/>
-        </w:rPr>
-        <w:t xml:space="preserve"> </w:t>
-      </w:r>
-      <w:proofErr w:type="spellStart"/>
-      <w:r>
-        <w:rPr>
-          <w:i/>
-        </w:rPr>
-        <w:t>Modeling</w:t>
-      </w:r>
-      <w:proofErr w:type="spellEnd"/>
-      <w:r>
-        <w:rPr>
-          <w:i/>
-        </w:rPr>
-        <w:t xml:space="preserve"> </w:t>
-      </w:r>
-      <w:proofErr w:type="spellStart"/>
-      <w:r>
-        <w:rPr>
-          <w:i/>
-        </w:rPr>
-        <w:t>Language</w:t>
-      </w:r>
-      <w:proofErr w:type="spellEnd"/>
-      <w:r>
-        <w:rPr>
-          <w:i/>
-        </w:rPr>
-        <w:t xml:space="preserve"> </w:t>
-      </w:r>
-      <w:r>
-        <w:t>(UML) é uma linguagem que define uma série de artefatos que ajudam a modelar o projeto. Ao total ele tem nove diagramas, porém, no desenvolvimento deste projeto foram usados só quatro</w:t>
-      </w:r>
-      <w:r>
-        <w:t xml:space="preserve"> que são, caso de uso, diagrama de atividade, máquina de estado e diagrama de sequência</w:t>
-      </w:r>
-      <w:r>
-        <w:t>. São descritos e apresentados abaixo.</w:t>
-      </w:r>
-    </w:p>
-    <w:p>
-      <w:pPr>
-        <w:spacing w:after="120" w:line="360" w:lineRule="auto"/>
-        <w:ind w:firstLine="0"/>
-      </w:pPr>
-      <w:r>
-        <w:t>4</w:t>
-      </w:r>
-      <w:r>
-        <w:t>.6.</w:t>
-      </w:r>
-      <w:r>
-        <w:t xml:space="preserve">1 Caso </w:t>
-      </w:r>
-      <w:r>
-        <w:t>de uso</w:t>
-      </w:r>
-    </w:p>
-    <w:p>
-      <w:pPr>
-        <w:spacing w:after="120" w:line="360" w:lineRule="auto"/>
-      </w:pPr>
-      <w:r>
-        <w:t>No</w:t>
-      </w:r>
-      <w:r>
-        <w:t xml:space="preserve"> caso de uso a parte principal não é o diagrama, mas sim a especificação, a descrição dos seus cenários. </w:t>
-      </w:r>
-      <w:r>
-        <w:t xml:space="preserve">O </w:t>
-      </w:r>
-      <w:r>
-        <w:t>caso de uso tem três elementos principais, o ator, que fará a execução do caso de uso, os casos de uso, que é a ação em si e os relacionamentos, para firmar o relacionamento destas ações</w:t>
-      </w:r>
-      <w:r>
-        <w:t xml:space="preserve"> (VENTURA, 2016)</w:t>
-      </w:r>
-      <w:r>
-        <w:t>.</w:t>
-      </w:r>
-    </w:p>
-    <w:p>
-      <w:pPr>
-        <w:spacing w:after="120" w:line="360" w:lineRule="auto"/>
-      </w:pPr>
-      <w:r>
         <w:lastRenderedPageBreak/>
-        <w:t xml:space="preserve">O caso de uso, e a documentação dele, </w:t>
-      </w:r>
-      <w:r>
-        <w:t xml:space="preserve">pode ser </w:t>
-      </w:r>
-      <w:r>
-        <w:t>encontrado</w:t>
-      </w:r>
-      <w:r>
-        <w:t xml:space="preserve"> em</w:t>
-      </w:r>
-      <w:r>
-        <w:t xml:space="preserve"> </w:t>
-      </w:r>
-      <w:r>
-        <w:t>(</w:t>
-      </w:r>
-      <w:r>
-        <w:t>GITHUB, 2018</w:t>
-      </w:r>
-      <w:r>
-        <w:t>)</w:t>
-      </w:r>
-      <w:r>
-        <w:t>.</w:t>
-      </w:r>
-    </w:p>
-    <w:p>
-      <w:pPr>
-        <w:spacing w:after="120" w:line="360" w:lineRule="auto"/>
-        <w:ind w:firstLine="0"/>
-      </w:pPr>
-      <w:r>
         <w:t>4</w:t>
       </w:r>
       <w:r>
@@ -3808,6 +3327,7 @@
         <w:rPr>
           <w:b/>
         </w:rPr>
+        <w:lastRenderedPageBreak/>
         <w:t>5</w:t>
       </w:r>
       <w:r>
@@ -3830,6 +3350,238 @@
       </w:pPr>
       <w:r>
         <w:t>5.1 Telas e códigos</w:t>
+      </w:r>
+    </w:p>
+    <w:p>
+      <w:pPr>
+        <w:spacing w:after="120" w:line="360" w:lineRule="auto"/>
+      </w:pPr>
+      <w:r>
+        <w:t xml:space="preserve">Conforme ilustrado na figura 2, é mostrado o código que foi usado para o sistema acessar </w:t>
+      </w:r>
+      <w:r>
+        <w:t xml:space="preserve">a </w:t>
+      </w:r>
+      <w:r>
+        <w:rPr>
+          <w:i/>
+        </w:rPr>
+        <w:t>API</w:t>
+      </w:r>
+      <w:r>
+        <w:rPr>
+          <w:i/>
+        </w:rPr>
+        <w:t xml:space="preserve"> </w:t>
+      </w:r>
+      <w:r>
+        <w:t>para a mesma acessar o</w:t>
+      </w:r>
+      <w:r>
+        <w:t xml:space="preserve"> banco de dados da faculdade e trazer automaticamente as matérias que o aluno está registrado a partir de seu código e 6 primeiros dígitos do CPF, após fazer </w:t>
+      </w:r>
+      <w:r>
+        <w:rPr>
+          <w:i/>
+        </w:rPr>
+        <w:t>login</w:t>
+      </w:r>
+      <w:r>
+        <w:t>.</w:t>
+      </w:r>
+    </w:p>
+    <w:p>
+      <w:pPr>
+        <w:spacing w:after="120" w:line="360" w:lineRule="auto"/>
+        <w:ind w:firstLine="0"/>
+        <w:jc w:val="center"/>
+      </w:pPr>
+      <w:r>
+        <w:rPr>
+          <w:sz w:val="20"/>
+          <w:szCs w:val="20"/>
+        </w:rPr>
+        <w:t xml:space="preserve">Figura 2 – Código para buscar matérias no banco de dados da faculdade. </w:t>
+      </w:r>
+      <w:r>
+        <w:rPr>
+          <w:noProof/>
+        </w:rPr>
+        <w:drawing>
+          <wp:inline distT="0" distB="0" distL="0" distR="0" wp14:anchorId="1D779347" wp14:editId="0F59D50D">
+            <wp:extent cx="5760085" cy="4147820"/>
+            <wp:effectExtent l="0" t="0" r="0" b="5080"/>
+            <wp:docPr id="5" name="Imagem 5"/>
+            <wp:cNvGraphicFramePr>
+              <a:graphicFrameLocks xmlns:a="http://schemas.openxmlformats.org/drawingml/2006/main" noChangeAspect="1"/>
+            </wp:cNvGraphicFramePr>
+            <a:graphic xmlns:a="http://schemas.openxmlformats.org/drawingml/2006/main">
+              <a:graphicData uri="http://schemas.openxmlformats.org/drawingml/2006/picture">
+                <pic:pic xmlns:pic="http://schemas.openxmlformats.org/drawingml/2006/picture">
+                  <pic:nvPicPr>
+                    <pic:cNvPr id="1" name=""/>
+                    <pic:cNvPicPr/>
+                  </pic:nvPicPr>
+                  <pic:blipFill>
+                    <a:blip r:embed="rId9"/>
+                    <a:stretch>
+                      <a:fillRect/>
+                    </a:stretch>
+                  </pic:blipFill>
+                  <pic:spPr>
+                    <a:xfrm>
+                      <a:off x="0" y="0"/>
+                      <a:ext cx="5760085" cy="4147820"/>
+                    </a:xfrm>
+                    <a:prstGeom prst="rect">
+                      <a:avLst/>
+                    </a:prstGeom>
+                  </pic:spPr>
+                </pic:pic>
+              </a:graphicData>
+            </a:graphic>
+          </wp:inline>
+        </w:drawing>
+      </w:r>
+      <w:r>
+        <w:t xml:space="preserve"> </w:t>
+      </w:r>
+    </w:p>
+    <w:p>
+      <w:pPr>
+        <w:spacing w:after="120" w:line="360" w:lineRule="auto"/>
+      </w:pPr>
+      <w:r>
+        <w:t xml:space="preserve">Na figura 3, é possível </w:t>
+      </w:r>
+      <w:r>
+        <w:t>ilustra</w:t>
+      </w:r>
+      <w:bookmarkStart w:id="1" w:name="_GoBack"/>
+      <w:bookmarkEnd w:id="1"/>
+      <w:r>
+        <w:t xml:space="preserve"> o código </w:t>
+      </w:r>
+      <w:r>
+        <w:t xml:space="preserve">da </w:t>
+      </w:r>
+      <w:r>
+        <w:rPr>
+          <w:i/>
+        </w:rPr>
+        <w:t xml:space="preserve">API </w:t>
+      </w:r>
+      <w:r>
+        <w:t>que busca os dados das atividades no Firebase, onde é possível salvar uma nova tarefa, atualizar a descrição e remove-la. Também é salvo o status da atividade, para mudar ela entre as abas “A fazer”, “Fazendo” e “Concluído”.</w:t>
+      </w:r>
+    </w:p>
+    <w:p>
+      <w:pPr>
+        <w:spacing w:after="120" w:line="360" w:lineRule="auto"/>
+        <w:ind w:firstLine="0"/>
+      </w:pPr>
+    </w:p>
+    <w:p>
+      <w:pPr>
+        <w:spacing w:after="120" w:line="360" w:lineRule="auto"/>
+        <w:ind w:firstLine="0"/>
+      </w:pPr>
+    </w:p>
+    <w:p>
+      <w:pPr>
+        <w:spacing w:after="120" w:line="360" w:lineRule="auto"/>
+        <w:ind w:firstLine="0"/>
+      </w:pPr>
+    </w:p>
+    <w:p>
+      <w:pPr>
+        <w:spacing w:after="120" w:line="360" w:lineRule="auto"/>
+        <w:ind w:firstLine="0"/>
+      </w:pPr>
+    </w:p>
+    <w:p>
+      <w:pPr>
+        <w:spacing w:after="120" w:line="360" w:lineRule="auto"/>
+        <w:ind w:firstLine="0"/>
+      </w:pPr>
+    </w:p>
+    <w:p>
+      <w:pPr>
+        <w:spacing w:after="120" w:line="360" w:lineRule="auto"/>
+        <w:ind w:firstLine="0"/>
+        <w:jc w:val="center"/>
+        <w:rPr>
+          <w:sz w:val="20"/>
+          <w:szCs w:val="20"/>
+        </w:rPr>
+      </w:pPr>
+    </w:p>
+    <w:p>
+      <w:pPr>
+        <w:spacing w:after="120" w:line="360" w:lineRule="auto"/>
+        <w:ind w:firstLine="0"/>
+        <w:jc w:val="center"/>
+        <w:rPr>
+          <w:sz w:val="20"/>
+          <w:szCs w:val="20"/>
+        </w:rPr>
+      </w:pPr>
+      <w:r>
+        <w:rPr>
+          <w:sz w:val="20"/>
+          <w:szCs w:val="20"/>
+        </w:rPr>
+        <w:t>Figura 3 – Firebase acessando as atividades do aluno.</w:t>
+      </w:r>
+    </w:p>
+    <w:p>
+      <w:pPr>
+        <w:spacing w:after="120" w:line="360" w:lineRule="auto"/>
+        <w:ind w:firstLine="0"/>
+        <w:rPr>
+          <w:sz w:val="20"/>
+          <w:szCs w:val="20"/>
+        </w:rPr>
+      </w:pPr>
+      <w:r>
+        <w:rPr>
+          <w:noProof/>
+        </w:rPr>
+        <w:drawing>
+          <wp:inline distT="0" distB="0" distL="0" distR="0" wp14:anchorId="48AA066D" wp14:editId="3DC56920">
+            <wp:extent cx="5760085" cy="3590290"/>
+            <wp:effectExtent l="0" t="0" r="0" b="0"/>
+            <wp:docPr id="1" name="Imagem 1"/>
+            <wp:cNvGraphicFramePr>
+              <a:graphicFrameLocks xmlns:a="http://schemas.openxmlformats.org/drawingml/2006/main" noChangeAspect="1"/>
+            </wp:cNvGraphicFramePr>
+            <a:graphic xmlns:a="http://schemas.openxmlformats.org/drawingml/2006/main">
+              <a:graphicData uri="http://schemas.openxmlformats.org/drawingml/2006/picture">
+                <pic:pic xmlns:pic="http://schemas.openxmlformats.org/drawingml/2006/picture">
+                  <pic:nvPicPr>
+                    <pic:cNvPr id="1" name=""/>
+                    <pic:cNvPicPr/>
+                  </pic:nvPicPr>
+                  <pic:blipFill>
+                    <a:blip r:embed="rId10"/>
+                    <a:stretch>
+                      <a:fillRect/>
+                    </a:stretch>
+                  </pic:blipFill>
+                  <pic:spPr>
+                    <a:xfrm>
+                      <a:off x="0" y="0"/>
+                      <a:ext cx="5760085" cy="3590290"/>
+                    </a:xfrm>
+                    <a:prstGeom prst="rect">
+                      <a:avLst/>
+                    </a:prstGeom>
+                  </pic:spPr>
+                </pic:pic>
+              </a:graphicData>
+            </a:graphic>
+          </wp:inline>
+        </w:drawing>
       </w:r>
     </w:p>
     <w:p>
@@ -4288,6 +4040,7 @@
               <w:rPr>
                 <w:b/>
               </w:rPr>
+              <w:lastRenderedPageBreak/>
               <w:t>Pessoa 4</w:t>
             </w:r>
           </w:p>
@@ -4344,15 +4097,7 @@
               <w:ind w:firstLine="0"/>
             </w:pPr>
             <w:r>
-              <w:t xml:space="preserve">Um jeito melhor de salvar usuário para não fazer </w:t>
-            </w:r>
-            <w:proofErr w:type="spellStart"/>
-            <w:r>
-              <w:t>login</w:t>
-            </w:r>
-            <w:proofErr w:type="spellEnd"/>
-            <w:r>
-              <w:t xml:space="preserve"> sempre.</w:t>
+              <w:t>Um jeito melhor de salvar usuário para não fazer login sempre.</w:t>
             </w:r>
           </w:p>
         </w:tc>
@@ -4416,15 +4161,7 @@
         <w:t xml:space="preserve"> </w:t>
       </w:r>
       <w:r>
-        <w:t xml:space="preserve">podemos concluir que o desenvolvimento de um aplicativo para organização de tarefas acadêmicas pode auxiliar o aluno a concluir as mesmas de maneira mais prática e eficiente, com uma fácil organização e acesso das matérias. Ao utilizar uma metodologia assimilada ao </w:t>
-      </w:r>
-      <w:proofErr w:type="spellStart"/>
-      <w:r>
-        <w:t>Kanban</w:t>
-      </w:r>
-      <w:proofErr w:type="spellEnd"/>
-      <w:r>
-        <w:t>, são mantidas inúmeras mane</w:t>
+        <w:t>podemos concluir que o desenvolvimento de um aplicativo para organização de tarefas acadêmicas pode auxiliar o aluno a concluir as mesmas de maneira mais prática e eficiente, com uma fácil organização e acesso das matérias. Ao utilizar uma metodologia assimilada ao Kanban, são mantidas inúmeras mane</w:t>
       </w:r>
       <w:r>
         <w:t>iras de organizar as atividades</w:t>
@@ -4438,16 +4175,7 @@
         <w:spacing w:after="120" w:line="360" w:lineRule="auto"/>
       </w:pPr>
       <w:r>
-        <w:lastRenderedPageBreak/>
-        <w:t xml:space="preserve">Em uma futura implementação do sistema, será feito o acesso das atividades direto com o </w:t>
-      </w:r>
-      <w:proofErr w:type="spellStart"/>
-      <w:r>
-        <w:t>Moodle</w:t>
-      </w:r>
-      <w:proofErr w:type="spellEnd"/>
-      <w:r>
-        <w:t xml:space="preserve"> da faculdade, pegando direto as tarefas do aluno que o professor passou, sem precisar que ele adicione manualmente, tornando assim ainda mais rápido e prático.</w:t>
+        <w:t>Em uma futura implementação do sistema, será feito o acesso das atividades direto com o Moodle da faculdade, pegando direto as tarefas do aluno que o professor passou, sem precisar que ele adicione manualmente, tornando assim ainda mais rápido e prático.</w:t>
       </w:r>
       <w:r>
         <w:t xml:space="preserve"> </w:t>
@@ -4498,12 +4226,7 @@
         <w:ind w:firstLine="0"/>
       </w:pPr>
       <w:r>
-        <w:t xml:space="preserve">AGUIAR, </w:t>
-      </w:r>
-      <w:bookmarkStart w:id="1" w:name="_GoBack"/>
-      <w:bookmarkEnd w:id="1"/>
-      <w:r>
-        <w:t xml:space="preserve">Anderson. </w:t>
+        <w:t xml:space="preserve">AGUIAR, Anderson. </w:t>
       </w:r>
       <w:r>
         <w:rPr>
@@ -4522,6 +4245,20 @@
       </w:r>
       <w:r>
         <w:t>Acesso em: 15 abr. 2018.</w:t>
+      </w:r>
+    </w:p>
+    <w:p>
+      <w:r>
+        <w:t xml:space="preserve">AMBRA, Redator. </w:t>
+      </w:r>
+      <w:r>
+        <w:rPr>
+          <w:b/>
+        </w:rPr>
+        <w:t xml:space="preserve">Startup enxuta: entenda o conceito e aplique na sua empresa. </w:t>
+      </w:r>
+      <w:r>
+        <w:t>Disponível em: &lt;https://blog.ambracollege.com/startup-enxuta/&gt; Acesso em: 06 jun. 2018.</w:t>
       </w:r>
     </w:p>
     <w:p>
@@ -4530,16 +4267,23 @@
         <w:ind w:firstLine="0"/>
       </w:pPr>
       <w:r>
-        <w:t xml:space="preserve">AMBRA, Redator. </w:t>
+        <w:t>BISHOP, Karri.</w:t>
       </w:r>
       <w:r>
         <w:rPr>
           <w:b/>
-        </w:rPr>
-        <w:t xml:space="preserve">Startup enxuta: entenda o conceito e aplique na sua empresa. </w:t>
-      </w:r>
-      <w:r>
-        <w:t>Disponível em: &lt;https://blog.ambracollege.com/startup-enxuta/&gt; Acesso em: 06 jun. 2018.</w:t>
+          <w:i/>
+        </w:rPr>
+        <w:t xml:space="preserve"> </w:t>
+      </w:r>
+      <w:r>
+        <w:rPr>
+          <w:b/>
+        </w:rPr>
+        <w:t xml:space="preserve">6 Benefits of Kanban for Project Management. </w:t>
+      </w:r>
+      <w:r>
+        <w:t>Disponível em: &lt;https://leankit.com/blog/2017/03/6-benefits-kanban-project-management/&gt; Acesso em: 05 abr. 2018.</w:t>
       </w:r>
     </w:p>
     <w:p>
@@ -4548,73 +4292,16 @@
         <w:ind w:firstLine="0"/>
       </w:pPr>
       <w:r>
-        <w:t xml:space="preserve">BISHOP, </w:t>
-      </w:r>
-      <w:proofErr w:type="spellStart"/>
-      <w:r>
-        <w:t>Karri</w:t>
-      </w:r>
-      <w:proofErr w:type="spellEnd"/>
-      <w:r>
-        <w:t>.</w:t>
+        <w:t xml:space="preserve">CIDRAL, Beline. </w:t>
       </w:r>
       <w:r>
         <w:rPr>
           <w:b/>
-          <w:i/>
-        </w:rPr>
-        <w:t xml:space="preserve"> </w:t>
-      </w:r>
-      <w:r>
-        <w:rPr>
-          <w:b/>
-        </w:rPr>
-        <w:t xml:space="preserve">6 </w:t>
-      </w:r>
-      <w:proofErr w:type="spellStart"/>
-      <w:r>
-        <w:rPr>
-          <w:b/>
-        </w:rPr>
-        <w:t>Benefits</w:t>
-      </w:r>
-      <w:proofErr w:type="spellEnd"/>
-      <w:r>
-        <w:rPr>
-          <w:b/>
-        </w:rPr>
-        <w:t xml:space="preserve"> </w:t>
-      </w:r>
-      <w:proofErr w:type="spellStart"/>
-      <w:r>
-        <w:rPr>
-          <w:b/>
-        </w:rPr>
-        <w:t>of</w:t>
-      </w:r>
-      <w:proofErr w:type="spellEnd"/>
-      <w:r>
-        <w:rPr>
-          <w:b/>
-        </w:rPr>
-        <w:t xml:space="preserve"> </w:t>
-      </w:r>
-      <w:proofErr w:type="spellStart"/>
-      <w:r>
-        <w:rPr>
-          <w:b/>
-        </w:rPr>
-        <w:t>Kanban</w:t>
-      </w:r>
-      <w:proofErr w:type="spellEnd"/>
-      <w:r>
-        <w:rPr>
-          <w:b/>
-        </w:rPr>
-        <w:t xml:space="preserve"> for Project Management. </w:t>
-      </w:r>
-      <w:r>
-        <w:t>Disponível em: &lt;https://leankit.com/blog/2017/03/6-benefits-kanban-project-management/&gt; Acesso em: 05 abr. 2018.</w:t>
+        </w:rPr>
+        <w:t xml:space="preserve">Afinal, o que é Android? </w:t>
+      </w:r>
+      <w:r>
+        <w:t>Disponível em: &lt;https://www.techtudo.com.br/artigos/noticia/2011/01/afinal-o-que-e-android.html&gt; Acesso em: 15 abr. 2018</w:t>
       </w:r>
     </w:p>
     <w:p>
@@ -4623,30 +4310,16 @@
         <w:ind w:firstLine="0"/>
       </w:pPr>
       <w:r>
-        <w:t xml:space="preserve">CIDRAL, Beline. </w:t>
+        <w:t xml:space="preserve">CHARLAND, Andre.; LEROUX, Brian. </w:t>
       </w:r>
       <w:r>
         <w:rPr>
           <w:b/>
         </w:rPr>
-        <w:t xml:space="preserve">Afinal, o que é </w:t>
-      </w:r>
-      <w:proofErr w:type="spellStart"/>
-      <w:r>
-        <w:rPr>
-          <w:b/>
-        </w:rPr>
-        <w:t>Android</w:t>
-      </w:r>
-      <w:proofErr w:type="spellEnd"/>
-      <w:r>
-        <w:rPr>
-          <w:b/>
-        </w:rPr>
-        <w:t xml:space="preserve">? </w:t>
-      </w:r>
-      <w:r>
-        <w:t>Disponível em: &lt;https://www.techtudo.com.br/artigos/noticia/2011/01/afinal-o-que-e-android.html&gt; Acesso em: 15 abr. 2018</w:t>
+        <w:t xml:space="preserve">Mobile Application Development: Web vs. Native. </w:t>
+      </w:r>
+      <w:r>
+        <w:t>Disponível em: &lt;https://queue.acm.org/detail.cfm?id=1968203&gt; Acesso em: 15 abr. 2018.</w:t>
       </w:r>
     </w:p>
     <w:p>
@@ -4655,66 +4328,16 @@
         <w:ind w:firstLine="0"/>
       </w:pPr>
       <w:r>
-        <w:t xml:space="preserve">CHARLAND, </w:t>
-      </w:r>
-      <w:proofErr w:type="spellStart"/>
-      <w:r>
-        <w:t>Andre</w:t>
-      </w:r>
-      <w:proofErr w:type="spellEnd"/>
-      <w:r>
-        <w:t xml:space="preserve">.; LEROUX, Brian. </w:t>
+        <w:t xml:space="preserve">COUTINHO, Dário. </w:t>
       </w:r>
       <w:r>
         <w:rPr>
           <w:b/>
         </w:rPr>
-        <w:t xml:space="preserve">Mobile </w:t>
-      </w:r>
-      <w:proofErr w:type="spellStart"/>
-      <w:r>
-        <w:rPr>
-          <w:b/>
-        </w:rPr>
-        <w:t>Application</w:t>
-      </w:r>
-      <w:proofErr w:type="spellEnd"/>
-      <w:r>
-        <w:rPr>
-          <w:b/>
-        </w:rPr>
-        <w:t xml:space="preserve"> </w:t>
-      </w:r>
-      <w:proofErr w:type="spellStart"/>
-      <w:r>
-        <w:rPr>
-          <w:b/>
-        </w:rPr>
-        <w:t>Development</w:t>
-      </w:r>
-      <w:proofErr w:type="spellEnd"/>
-      <w:r>
-        <w:rPr>
-          <w:b/>
-        </w:rPr>
-        <w:t xml:space="preserve">: Web vs. </w:t>
-      </w:r>
-      <w:proofErr w:type="spellStart"/>
-      <w:r>
-        <w:rPr>
-          <w:b/>
-        </w:rPr>
-        <w:t>Native</w:t>
-      </w:r>
-      <w:proofErr w:type="spellEnd"/>
-      <w:r>
-        <w:rPr>
-          <w:b/>
-        </w:rPr>
-        <w:t xml:space="preserve">. </w:t>
-      </w:r>
-      <w:r>
-        <w:t>Disponível em: &lt;https://queue.acm.org/detail.cfm?id=1968203&gt; Acesso em: 15 abr. 2018.</w:t>
+        <w:t xml:space="preserve">O iOS é o sistema da Apple para os seus dispositivos móveis. </w:t>
+      </w:r>
+      <w:r>
+        <w:t>Disponível em: &lt;https://www.techtudo.com.br/tudo-sobre/ios.html&gt; Acesso em: 15 abr. 2018.</w:t>
       </w:r>
     </w:p>
     <w:p>
@@ -4723,16 +4346,16 @@
         <w:ind w:firstLine="0"/>
       </w:pPr>
       <w:r>
-        <w:t xml:space="preserve">COUTINHO, Dário. </w:t>
+        <w:t xml:space="preserve">CRUZ, Fábio. </w:t>
       </w:r>
       <w:r>
         <w:rPr>
           <w:b/>
         </w:rPr>
-        <w:t xml:space="preserve">O iOS é o sistema da Apple para os seus dispositivos móveis. </w:t>
-      </w:r>
-      <w:r>
-        <w:t>Disponível em: &lt;https://www.techtudo.com.br/tudo-sobre/ios.html&gt; Acesso em: 15 abr. 2018.</w:t>
+        <w:t xml:space="preserve">Scrum e o gerenciamento de projetos. </w:t>
+      </w:r>
+      <w:r>
+        <w:t>Disponível em: &lt; https://www.devmedia.com.br/scrum-e-o-gerenciamento-de-projetos/22526 &gt; Acesso em 05 abr. 2018.</w:t>
       </w:r>
     </w:p>
     <w:p>
@@ -4741,24 +4364,17 @@
         <w:ind w:firstLine="0"/>
       </w:pPr>
       <w:r>
-        <w:t xml:space="preserve">CRUZ, Fábio. </w:t>
-      </w:r>
-      <w:proofErr w:type="spellStart"/>
+        <w:lastRenderedPageBreak/>
+        <w:t xml:space="preserve">CURTO, Hayala. </w:t>
+      </w:r>
       <w:r>
         <w:rPr>
           <w:b/>
         </w:rPr>
-        <w:t>Scrum</w:t>
-      </w:r>
-      <w:proofErr w:type="spellEnd"/>
-      <w:r>
-        <w:rPr>
-          <w:b/>
-        </w:rPr>
-        <w:t xml:space="preserve"> e o gerenciamento de projetos. </w:t>
-      </w:r>
-      <w:r>
-        <w:t>Disponível em: &lt; https://www.devmedia.com.br/scrum-e-o-gerenciamento-de-projetos/22526 &gt; Acesso em 05 abr. 2018.</w:t>
+        <w:t xml:space="preserve">O Kanban no Gerenciamento de Projetos. </w:t>
+      </w:r>
+      <w:r>
+        <w:t>Disponível em: &lt;http://netproject.com.br/blog/o-kanban-no-gerenciamento-de-projetos/&gt; Acesso em 05: abr. 2018.</w:t>
       </w:r>
     </w:p>
     <w:p>
@@ -4767,38 +4383,16 @@
         <w:ind w:firstLine="0"/>
       </w:pPr>
       <w:r>
-        <w:t xml:space="preserve">CURTO, </w:t>
-      </w:r>
-      <w:proofErr w:type="spellStart"/>
-      <w:r>
-        <w:t>Hayala</w:t>
-      </w:r>
-      <w:proofErr w:type="spellEnd"/>
-      <w:r>
-        <w:t xml:space="preserve">. </w:t>
+        <w:t xml:space="preserve">DIGITÉ. </w:t>
       </w:r>
       <w:r>
         <w:rPr>
           <w:b/>
         </w:rPr>
-        <w:t xml:space="preserve">O </w:t>
-      </w:r>
-      <w:proofErr w:type="spellStart"/>
-      <w:r>
-        <w:rPr>
-          <w:b/>
-        </w:rPr>
-        <w:t>Kanban</w:t>
-      </w:r>
-      <w:proofErr w:type="spellEnd"/>
-      <w:r>
-        <w:rPr>
-          <w:b/>
-        </w:rPr>
-        <w:t xml:space="preserve"> no Gerenciamento de Projetos. </w:t>
-      </w:r>
-      <w:r>
-        <w:t>Disponível em: &lt;http://netproject.com.br/blog/o-kanban-no-gerenciamento-de-projetos/&gt; Acesso em 05: abr. 2018.</w:t>
+        <w:t xml:space="preserve">What is Kanban? </w:t>
+      </w:r>
+      <w:r>
+        <w:t>Disponível em: https://www.digite.com/kanban/what-is-kanban/. Acesso em: 05 abr. 2018.</w:t>
       </w:r>
     </w:p>
     <w:p>
@@ -4807,52 +4401,16 @@
         <w:ind w:firstLine="0"/>
       </w:pPr>
       <w:r>
-        <w:t xml:space="preserve">DIGITÉ. </w:t>
-      </w:r>
-      <w:proofErr w:type="spellStart"/>
+        <w:t xml:space="preserve">DIONISIO, Edson José. </w:t>
+      </w:r>
       <w:r>
         <w:rPr>
           <w:b/>
         </w:rPr>
-        <w:t>What</w:t>
-      </w:r>
-      <w:proofErr w:type="spellEnd"/>
-      <w:r>
-        <w:rPr>
-          <w:b/>
-        </w:rPr>
-        <w:t xml:space="preserve"> </w:t>
-      </w:r>
-      <w:proofErr w:type="spellStart"/>
-      <w:r>
-        <w:rPr>
-          <w:b/>
-        </w:rPr>
-        <w:t>is</w:t>
-      </w:r>
-      <w:proofErr w:type="spellEnd"/>
-      <w:r>
-        <w:rPr>
-          <w:b/>
-        </w:rPr>
-        <w:t xml:space="preserve"> </w:t>
-      </w:r>
-      <w:proofErr w:type="spellStart"/>
-      <w:r>
-        <w:rPr>
-          <w:b/>
-        </w:rPr>
-        <w:t>Kanban</w:t>
-      </w:r>
-      <w:proofErr w:type="spellEnd"/>
-      <w:r>
-        <w:rPr>
-          <w:b/>
-        </w:rPr>
-        <w:t xml:space="preserve">? </w:t>
-      </w:r>
-      <w:r>
-        <w:t>Disponível em: https://www.digite.com/kanban/what-is-kanban/. Acesso em: 05 abr. 2018.</w:t>
+        <w:t>Introdução ao TypeScript.</w:t>
+      </w:r>
+      <w:r>
+        <w:t xml:space="preserve"> Disponível em: &lt;https://www.devmedia.com.br/introducao-ao-typescript/36729&gt; Acesso em: 17 abr. 2018.</w:t>
       </w:r>
     </w:p>
     <w:p>
@@ -4861,30 +4419,16 @@
         <w:ind w:firstLine="0"/>
       </w:pPr>
       <w:r>
-        <w:t xml:space="preserve">DIONISIO, Edson José. </w:t>
+        <w:t xml:space="preserve">DUARTE, Luiz. </w:t>
       </w:r>
       <w:r>
         <w:rPr>
           <w:b/>
         </w:rPr>
-        <w:t xml:space="preserve">Introdução ao </w:t>
-      </w:r>
-      <w:proofErr w:type="spellStart"/>
-      <w:r>
-        <w:rPr>
-          <w:b/>
-        </w:rPr>
-        <w:t>TypeScript</w:t>
-      </w:r>
-      <w:proofErr w:type="spellEnd"/>
-      <w:r>
-        <w:rPr>
-          <w:b/>
-        </w:rPr>
-        <w:t>.</w:t>
-      </w:r>
-      <w:r>
-        <w:t xml:space="preserve"> Disponível em: &lt;https://www.devmedia.com.br/introducao-ao-typescript/36729&gt; Acesso em: 17 abr. 2018.</w:t>
+        <w:t xml:space="preserve">O que é Node.js e outras 5 dúvidas fundamentais. </w:t>
+      </w:r>
+      <w:r>
+        <w:t>Disponível em: &lt;http://www.luiztools.com.br/post/o-que-e-nodejs-e-outras-5-duvidas-fundamentais/&gt; Acesso em: 17 abr. 2018.</w:t>
       </w:r>
     </w:p>
     <w:p>
@@ -4893,16 +4437,16 @@
         <w:ind w:firstLine="0"/>
       </w:pPr>
       <w:r>
-        <w:t xml:space="preserve">DUARTE, Luiz. </w:t>
+        <w:t xml:space="preserve">FELIX, Waldyr. </w:t>
       </w:r>
       <w:r>
         <w:rPr>
           <w:b/>
         </w:rPr>
-        <w:t xml:space="preserve">O que é Node.js e outras 5 dúvidas fundamentais. </w:t>
-      </w:r>
-      <w:r>
-        <w:t>Disponível em: &lt;http://www.luiztools.com.br/post/o-que-e-nodejs-e-outras-5-duvidas-fundamentais/&gt; Acesso em: 17 abr. 2018.</w:t>
+        <w:t xml:space="preserve">6 aspectos essenciais para decidir entre aplicações mobile híbridas e nativa. </w:t>
+      </w:r>
+      <w:r>
+        <w:t>Disponível em: &lt;https://medium.com/@waldyrfelix/6-aspectos-essenciais-para-decidir-entre-aplica%C3%A7%C3%B5es-mobile-h%C3%ADbridas-e-nativas-51bce0dace68&gt; Acesso em: 15 abr. 2014.</w:t>
       </w:r>
     </w:p>
     <w:p>
@@ -4911,32 +4455,31 @@
         <w:ind w:firstLine="0"/>
       </w:pPr>
       <w:r>
-        <w:t xml:space="preserve">FELIX, </w:t>
-      </w:r>
-      <w:proofErr w:type="spellStart"/>
-      <w:r>
-        <w:t>Waldyr</w:t>
-      </w:r>
-      <w:proofErr w:type="spellEnd"/>
-      <w:r>
-        <w:t xml:space="preserve">. </w:t>
-      </w:r>
-      <w:proofErr w:type="gramStart"/>
+        <w:t xml:space="preserve">FILHO, </w:t>
+      </w:r>
+      <w:r>
+        <w:t>Antonio Mendes da Silva.</w:t>
+      </w:r>
+      <w:r>
+        <w:rPr>
+          <w:i/>
+        </w:rPr>
+        <w:t xml:space="preserve"> </w:t>
+      </w:r>
       <w:r>
         <w:rPr>
           <w:b/>
         </w:rPr>
-        <w:t>6 aspectos essenciais para decidir entre aplicações mobile</w:t>
-      </w:r>
-      <w:proofErr w:type="gramEnd"/>
-      <w:r>
-        <w:rPr>
-          <w:b/>
-        </w:rPr>
-        <w:t xml:space="preserve"> híbridas e nativa. </w:t>
-      </w:r>
-      <w:r>
-        <w:t>Disponível em: &lt;https://medium.com/@waldyrfelix/6-aspectos-essenciais-para-decidir-entre-aplica%C3%A7%C3%B5es-mobile-h%C3%ADbridas-e-nativas-51bce0dace68&gt; Acesso em: 15 abr. 2014.</w:t>
+        <w:t xml:space="preserve">Artigo Engenharia de Software 3 - Requisitos Não Funcionais. </w:t>
+      </w:r>
+      <w:r>
+        <w:t>Disponível em: &lt;</w:t>
+      </w:r>
+      <w:r>
+        <w:t>https://www.devmedia.com.br/artigo-engenharia-de-software-3-requisitos-nao-funcionais/9525</w:t>
+      </w:r>
+      <w:r>
+        <w:t>&gt; Acesso em 16 ago. 2018</w:t>
       </w:r>
     </w:p>
     <w:p>
@@ -4945,36 +4488,16 @@
         <w:ind w:firstLine="0"/>
       </w:pPr>
       <w:r>
-        <w:t xml:space="preserve">FILHO, </w:t>
-      </w:r>
-      <w:proofErr w:type="spellStart"/>
-      <w:r>
-        <w:t>Antonio</w:t>
-      </w:r>
-      <w:proofErr w:type="spellEnd"/>
-      <w:r>
-        <w:t xml:space="preserve"> Mendes da Silva.</w:t>
-      </w:r>
-      <w:r>
-        <w:rPr>
-          <w:i/>
-        </w:rPr>
-        <w:t xml:space="preserve"> </w:t>
+        <w:t xml:space="preserve">GASPERIN, Carlos Alberto. </w:t>
       </w:r>
       <w:r>
         <w:rPr>
           <w:b/>
         </w:rPr>
-        <w:t xml:space="preserve">Artigo Engenharia de Software 3 - Requisitos Não Funcionais. </w:t>
-      </w:r>
-      <w:r>
-        <w:t>Disponível em: &lt;</w:t>
-      </w:r>
-      <w:r>
-        <w:t>https://www.devmedia.com.br/artigo-engenharia-de-software-3-requisitos-nao-funcionais/9525</w:t>
-      </w:r>
-      <w:r>
-        <w:t>&gt; Acesso em 16 ago. 2018</w:t>
+        <w:t xml:space="preserve">Firebase: O Que é e Como Funciona. </w:t>
+      </w:r>
+      <w:r>
+        <w:t>Disponível em: &lt;http://micreiros.com/firebase-o-que-e-e-como-funciona/&gt; Acesso em: 17 abr. 2018</w:t>
       </w:r>
     </w:p>
     <w:p>
@@ -4983,25 +4506,28 @@
         <w:ind w:firstLine="0"/>
       </w:pPr>
       <w:r>
-        <w:lastRenderedPageBreak/>
-        <w:t xml:space="preserve">GASPERIN, Carlos Alberto. </w:t>
-      </w:r>
-      <w:proofErr w:type="spellStart"/>
+        <w:t xml:space="preserve">GIMENES, Nicholas. </w:t>
+      </w:r>
       <w:r>
         <w:rPr>
           <w:b/>
         </w:rPr>
-        <w:t>Firebase</w:t>
-      </w:r>
-      <w:proofErr w:type="spellEnd"/>
-      <w:r>
-        <w:rPr>
-          <w:b/>
-        </w:rPr>
-        <w:t xml:space="preserve">: O Que é e Como Funciona. </w:t>
-      </w:r>
-      <w:r>
-        <w:t>Disponível em: &lt;http://micreiros.com/firebase-o-que-e-e-como-funciona/&gt; Acesso em: 17 abr. 2018</w:t>
+        <w:t xml:space="preserve">Gerenciamento de Projetos - Guia para Iniciantes - 16 Passos! </w:t>
+      </w:r>
+      <w:r>
+        <w:t xml:space="preserve">Disponível em: </w:t>
+      </w:r>
+      <w:r>
+        <w:t>&lt;</w:t>
+      </w:r>
+      <w:r>
+        <w:t>http://www.nicholasgimenes.com.br/2009/06/gerenciamento-de-projetos-guia-para.html</w:t>
+      </w:r>
+      <w:r>
+        <w:t>&gt;</w:t>
+      </w:r>
+      <w:r>
+        <w:t xml:space="preserve"> Acesso em: 05 abr. 2018.</w:t>
       </w:r>
     </w:p>
     <w:p>
@@ -5010,28 +4536,7 @@
         <w:ind w:firstLine="0"/>
       </w:pPr>
       <w:r>
-        <w:t xml:space="preserve">GIMENES, Nicholas. </w:t>
-      </w:r>
-      <w:r>
-        <w:rPr>
-          <w:b/>
-        </w:rPr>
-        <w:t xml:space="preserve">Gerenciamento de Projetos - Guia para Iniciantes - 16 Passos! </w:t>
-      </w:r>
-      <w:r>
-        <w:t xml:space="preserve">Disponível em: </w:t>
-      </w:r>
-      <w:r>
-        <w:t>&lt;</w:t>
-      </w:r>
-      <w:r>
-        <w:t>http://www.nicholasgimenes.com.br/2009/06/gerenciamento-de-projetos-guia-para.html</w:t>
-      </w:r>
-      <w:r>
-        <w:t>&gt;</w:t>
-      </w:r>
-      <w:r>
-        <w:t xml:space="preserve"> Acesso em: 05 abr. 2018.</w:t>
+        <w:t>GITHUB. Disponível em: &lt;https://github.com/MarceloVeronez/documentacaoTCC&gt;</w:t>
       </w:r>
     </w:p>
     <w:p>
@@ -5040,7 +4545,16 @@
         <w:ind w:firstLine="0"/>
       </w:pPr>
       <w:r>
-        <w:t>GITHUB. Disponível em: &lt;https://github.com/MarceloVeronez/documentacaoTCC&gt;</w:t>
+        <w:t xml:space="preserve">JUNIOR, Lazaro. </w:t>
+      </w:r>
+      <w:r>
+        <w:rPr>
+          <w:b/>
+        </w:rPr>
+        <w:t xml:space="preserve">5 vantagens do Ionic para desenvolver suas aplicações mobile. </w:t>
+      </w:r>
+      <w:r>
+        <w:t>Disponível em: &lt;http://blog.alura.com.br/5-vantagens-do-ionic-para-desenvolver-suas-aplicacoes-mobile/&gt; Acesso em 17: abr. 2018.</w:t>
       </w:r>
     </w:p>
     <w:p>
@@ -5049,38 +4563,28 @@
         <w:ind w:firstLine="0"/>
       </w:pPr>
       <w:r>
-        <w:t xml:space="preserve">JUNIOR, Lazaro. </w:t>
-      </w:r>
-      <w:proofErr w:type="gramStart"/>
+        <w:t xml:space="preserve">KOZAKA, Ezio. </w:t>
+      </w:r>
       <w:r>
         <w:rPr>
           <w:b/>
         </w:rPr>
-        <w:t xml:space="preserve">5 vantagens do </w:t>
-      </w:r>
-      <w:proofErr w:type="spellStart"/>
-      <w:r>
-        <w:rPr>
-          <w:b/>
-        </w:rPr>
-        <w:t>Ionic</w:t>
-      </w:r>
-      <w:proofErr w:type="spellEnd"/>
-      <w:r>
-        <w:rPr>
-          <w:b/>
-        </w:rPr>
-        <w:t xml:space="preserve"> para desenvolver suas aplicações mobile</w:t>
-      </w:r>
-      <w:proofErr w:type="gramEnd"/>
-      <w:r>
-        <w:rPr>
-          <w:b/>
-        </w:rPr>
-        <w:t xml:space="preserve">. </w:t>
-      </w:r>
-      <w:r>
-        <w:t>Disponível em: &lt;http://blog.alura.com.br/5-vantagens-do-ionic-para-desenvolver-suas-aplicacoes-mobile/&gt; Acesso em 17: abr. 2018.</w:t>
+        <w:t>Uma curta história do Kanban e como ele funciona.</w:t>
+      </w:r>
+      <w:r>
+        <w:t xml:space="preserve"> Disponível em: </w:t>
+      </w:r>
+      <w:r>
+        <w:t>&lt;</w:t>
+      </w:r>
+      <w:r>
+        <w:t>https://pt.linkedin.com/pulse/uma-curta-hist%C3%B3ria-do-kanban-e-como-ele-funciona-ezio-kozaka</w:t>
+      </w:r>
+      <w:r>
+        <w:t>&gt;</w:t>
+      </w:r>
+      <w:r>
+        <w:t xml:space="preserve"> Acesso em: 05 abr. 2018.</w:t>
       </w:r>
     </w:p>
     <w:p>
@@ -5089,50 +4593,16 @@
         <w:ind w:firstLine="0"/>
       </w:pPr>
       <w:r>
-        <w:t xml:space="preserve">KOZAKA, </w:t>
-      </w:r>
-      <w:proofErr w:type="spellStart"/>
-      <w:r>
-        <w:t>Ezio</w:t>
-      </w:r>
-      <w:proofErr w:type="spellEnd"/>
-      <w:r>
-        <w:t xml:space="preserve">. </w:t>
+        <w:t xml:space="preserve">LOPES, Camilo. </w:t>
       </w:r>
       <w:r>
         <w:rPr>
           <w:b/>
         </w:rPr>
-        <w:t xml:space="preserve">Uma curta história do </w:t>
-      </w:r>
-      <w:proofErr w:type="spellStart"/>
-      <w:r>
-        <w:rPr>
-          <w:b/>
-        </w:rPr>
-        <w:t>Kanban</w:t>
-      </w:r>
-      <w:proofErr w:type="spellEnd"/>
-      <w:r>
-        <w:rPr>
-          <w:b/>
-        </w:rPr>
-        <w:t xml:space="preserve"> e como ele funciona.</w:t>
-      </w:r>
-      <w:r>
-        <w:t xml:space="preserve"> Disponível em: </w:t>
-      </w:r>
-      <w:r>
-        <w:t>&lt;</w:t>
-      </w:r>
-      <w:r>
-        <w:t>https://pt.linkedin.com/pulse/uma-curta-hist%C3%B3ria-do-kanban-e-como-ele-funciona-ezio-kozaka</w:t>
-      </w:r>
-      <w:r>
-        <w:t>&gt;</w:t>
-      </w:r>
-      <w:r>
-        <w:t xml:space="preserve"> Acesso em: 05 abr. 2018.</w:t>
+        <w:t xml:space="preserve">Série AngularJS – Por onde começar? </w:t>
+      </w:r>
+      <w:r>
+        <w:t>Disponível em: &lt;http://blog.camilolopes.com.br/serie-angularjs-por-onde-comecar-qual-o-melhor-livro/&gt; Acesso em: 17 abr. 2018.</w:t>
       </w:r>
     </w:p>
     <w:p>
@@ -5141,30 +4611,16 @@
         <w:ind w:firstLine="0"/>
       </w:pPr>
       <w:r>
-        <w:t xml:space="preserve">LOPES, Camilo. </w:t>
+        <w:t xml:space="preserve">MAGRELLO, Weverton. </w:t>
       </w:r>
       <w:r>
         <w:rPr>
           <w:b/>
         </w:rPr>
-        <w:t xml:space="preserve">Série </w:t>
-      </w:r>
-      <w:proofErr w:type="spellStart"/>
-      <w:r>
-        <w:rPr>
-          <w:b/>
-        </w:rPr>
-        <w:t>AngularJS</w:t>
-      </w:r>
-      <w:proofErr w:type="spellEnd"/>
-      <w:r>
-        <w:rPr>
-          <w:b/>
-        </w:rPr>
-        <w:t xml:space="preserve"> – Por onde começar? </w:t>
-      </w:r>
-      <w:r>
-        <w:t>Disponível em: &lt;http://blog.camilolopes.com.br/serie-angularjs-por-onde-comecar-qual-o-melhor-livro/&gt; Acesso em: 17 abr. 2018.</w:t>
+        <w:t xml:space="preserve">IOS básico </w:t>
+      </w:r>
+      <w:r>
+        <w:t>- 1 Introdução. Disponível em: &lt;http://www.ebah.com.br/content/ABAAAfeGAAH/ios-basico&gt; Acesso em: 15 abr. 2018.</w:t>
       </w:r>
     </w:p>
     <w:p>
@@ -5173,24 +4629,22 @@
         <w:ind w:firstLine="0"/>
       </w:pPr>
       <w:r>
-        <w:t xml:space="preserve">MAGRELLO, </w:t>
-      </w:r>
-      <w:proofErr w:type="spellStart"/>
-      <w:r>
-        <w:t>Weverton</w:t>
-      </w:r>
-      <w:proofErr w:type="spellEnd"/>
-      <w:r>
-        <w:t xml:space="preserve">. </w:t>
+        <w:t xml:space="preserve">MITTAL, Aman. </w:t>
+      </w:r>
+      <w:r>
+        <w:rPr>
+          <w:i/>
+        </w:rPr>
+        <w:t>What is Ionic?</w:t>
       </w:r>
       <w:r>
         <w:rPr>
           <w:b/>
         </w:rPr>
-        <w:t xml:space="preserve">IOS básico </w:t>
-      </w:r>
-      <w:r>
-        <w:t>- 1 Introdução. Disponível em: &lt;http://www.ebah.com.br/content/ABAAAfeGAAH/ios-basico&gt; Acesso em: 15 abr. 2018.</w:t>
+        <w:t xml:space="preserve"> </w:t>
+      </w:r>
+      <w:r>
+        <w:t>Disponível em: &lt;https://hackernoon.com/what-is-ionic-c1da6eab0d8a&gt; Acesso em 17: abr. 2018.</w:t>
       </w:r>
     </w:p>
     <w:p>
@@ -5199,66 +4653,16 @@
         <w:ind w:firstLine="0"/>
       </w:pPr>
       <w:r>
-        <w:t xml:space="preserve">MITTAL, </w:t>
-      </w:r>
-      <w:proofErr w:type="spellStart"/>
-      <w:r>
-        <w:t>Aman</w:t>
-      </w:r>
-      <w:proofErr w:type="spellEnd"/>
-      <w:r>
-        <w:t xml:space="preserve">. </w:t>
-      </w:r>
-      <w:proofErr w:type="spellStart"/>
-      <w:r>
-        <w:rPr>
-          <w:i/>
-        </w:rPr>
-        <w:t>What</w:t>
-      </w:r>
-      <w:proofErr w:type="spellEnd"/>
-      <w:r>
-        <w:rPr>
-          <w:i/>
-        </w:rPr>
-        <w:t xml:space="preserve"> </w:t>
-      </w:r>
-      <w:proofErr w:type="spellStart"/>
-      <w:r>
-        <w:rPr>
-          <w:i/>
-        </w:rPr>
-        <w:t>is</w:t>
-      </w:r>
-      <w:proofErr w:type="spellEnd"/>
-      <w:r>
-        <w:rPr>
-          <w:i/>
-        </w:rPr>
-        <w:t xml:space="preserve"> </w:t>
-      </w:r>
-      <w:proofErr w:type="spellStart"/>
-      <w:r>
-        <w:rPr>
-          <w:i/>
-        </w:rPr>
-        <w:t>Ionic</w:t>
-      </w:r>
-      <w:proofErr w:type="spellEnd"/>
-      <w:r>
-        <w:rPr>
-          <w:i/>
-        </w:rPr>
-        <w:t>?</w:t>
+        <w:t xml:space="preserve">MOTA, Gleison. </w:t>
       </w:r>
       <w:r>
         <w:rPr>
           <w:b/>
         </w:rPr>
-        <w:t xml:space="preserve"> </w:t>
-      </w:r>
-      <w:r>
-        <w:t>Disponível em: &lt;https://hackernoon.com/what-is-ionic-c1da6eab0d8a&gt; Acesso em 17: abr. 2018.</w:t>
+        <w:t>Canvas: o que é e para que serve?</w:t>
+      </w:r>
+      <w:r>
+        <w:t xml:space="preserve"> Disponível em: &lt;http://www.administradores.com.br/artigos/empreendedorismo/canvas-o-que-e-e-para-que-serve/109236/&gt; Acesso em: 06 jun. 2018.</w:t>
       </w:r>
     </w:p>
     <w:p>
@@ -5267,32 +4671,16 @@
         <w:ind w:firstLine="0"/>
       </w:pPr>
       <w:r>
-        <w:t xml:space="preserve">MOTA, </w:t>
-      </w:r>
-      <w:proofErr w:type="spellStart"/>
-      <w:r>
-        <w:t>Gleison</w:t>
-      </w:r>
-      <w:proofErr w:type="spellEnd"/>
-      <w:r>
-        <w:t xml:space="preserve">. </w:t>
-      </w:r>
-      <w:proofErr w:type="spellStart"/>
+        <w:t xml:space="preserve">NOVKOV, Alex. </w:t>
+      </w:r>
       <w:r>
         <w:rPr>
           <w:b/>
         </w:rPr>
-        <w:t>Canvas</w:t>
-      </w:r>
-      <w:proofErr w:type="spellEnd"/>
-      <w:r>
-        <w:rPr>
-          <w:b/>
-        </w:rPr>
-        <w:t>: o que é e para que serve?</w:t>
-      </w:r>
-      <w:r>
-        <w:t xml:space="preserve"> Disponível em: &lt;http://www.administradores.com.br/artigos/empreendedorismo/canvas-o-que-e-e-para-que-serve/109236/&gt; Acesso em: 06 jun. 2018.</w:t>
+        <w:t xml:space="preserve">Debunking the Biggest Myths About Kanban. </w:t>
+      </w:r>
+      <w:r>
+        <w:t>Disponível em: &lt;https://kanbanize.com/blog/guest-post-debunking-the-biggest-myths-about-kanban/&gt; Acesso em: 05 abr. 2018</w:t>
       </w:r>
     </w:p>
     <w:p>
@@ -5301,94 +4689,29 @@
         <w:ind w:firstLine="0"/>
       </w:pPr>
       <w:r>
-        <w:t xml:space="preserve">NOVKOV, Alex. </w:t>
-      </w:r>
-      <w:proofErr w:type="spellStart"/>
+        <w:lastRenderedPageBreak/>
+        <w:t xml:space="preserve">PORTO, Fabiano. </w:t>
+      </w:r>
       <w:r>
         <w:rPr>
           <w:b/>
         </w:rPr>
-        <w:t>Debunking</w:t>
-      </w:r>
-      <w:proofErr w:type="spellEnd"/>
-      <w:r>
-        <w:rPr>
-          <w:b/>
-        </w:rPr>
-        <w:t xml:space="preserve"> </w:t>
-      </w:r>
-      <w:proofErr w:type="spellStart"/>
-      <w:r>
-        <w:rPr>
-          <w:b/>
-        </w:rPr>
-        <w:t>the</w:t>
-      </w:r>
-      <w:proofErr w:type="spellEnd"/>
-      <w:r>
-        <w:rPr>
-          <w:b/>
-        </w:rPr>
-        <w:t xml:space="preserve"> </w:t>
-      </w:r>
-      <w:proofErr w:type="spellStart"/>
-      <w:r>
-        <w:rPr>
-          <w:b/>
-        </w:rPr>
-        <w:t>Biggest</w:t>
-      </w:r>
-      <w:proofErr w:type="spellEnd"/>
-      <w:r>
-        <w:rPr>
-          <w:b/>
-        </w:rPr>
-        <w:t xml:space="preserve"> </w:t>
-      </w:r>
-      <w:proofErr w:type="spellStart"/>
-      <w:r>
-        <w:rPr>
-          <w:b/>
-        </w:rPr>
-        <w:t>Myths</w:t>
-      </w:r>
-      <w:proofErr w:type="spellEnd"/>
-      <w:r>
-        <w:rPr>
-          <w:b/>
-        </w:rPr>
-        <w:t xml:space="preserve"> </w:t>
-      </w:r>
-      <w:proofErr w:type="spellStart"/>
-      <w:r>
-        <w:rPr>
-          <w:b/>
-        </w:rPr>
-        <w:t>About</w:t>
-      </w:r>
-      <w:proofErr w:type="spellEnd"/>
-      <w:r>
-        <w:rPr>
-          <w:b/>
-        </w:rPr>
-        <w:t xml:space="preserve"> </w:t>
-      </w:r>
-      <w:proofErr w:type="spellStart"/>
-      <w:r>
-        <w:rPr>
-          <w:b/>
-        </w:rPr>
-        <w:t>Kanban</w:t>
-      </w:r>
-      <w:proofErr w:type="spellEnd"/>
-      <w:r>
-        <w:rPr>
-          <w:b/>
-        </w:rPr>
-        <w:t xml:space="preserve">. </w:t>
-      </w:r>
-      <w:r>
-        <w:t>Disponível em: &lt;https://kanbanize.com/blog/guest-post-debunking-the-biggest-myths-about-kanban/&gt; Acesso em: 05 abr. 2018</w:t>
+        <w:t xml:space="preserve">Aplicativos mobile: definições, história e previsões. </w:t>
+      </w:r>
+      <w:r>
+        <w:t xml:space="preserve">Disponível em: </w:t>
+      </w:r>
+      <w:r>
+        <w:t>&lt;</w:t>
+      </w:r>
+      <w:r>
+        <w:t>http://tectriadebrasil.com.br/blog/mercado-de-midias-sociais-blog/aplicativos-mobile-definicoes-historia-e-previsoes/</w:t>
+      </w:r>
+      <w:r>
+        <w:t>&gt;</w:t>
+      </w:r>
+      <w:r>
+        <w:t xml:space="preserve"> Acesso em: 15 abr. 2018.</w:t>
       </w:r>
     </w:p>
     <w:p>
@@ -5397,28 +4720,22 @@
         <w:ind w:firstLine="0"/>
       </w:pPr>
       <w:r>
-        <w:t xml:space="preserve">PORTO, Fabiano. </w:t>
+        <w:t xml:space="preserve">PROJECT BUILDER. </w:t>
       </w:r>
       <w:r>
         <w:rPr>
           <w:b/>
         </w:rPr>
-        <w:t xml:space="preserve">Aplicativos mobile: definições, história e previsões. </w:t>
-      </w:r>
-      <w:r>
-        <w:t xml:space="preserve">Disponível em: </w:t>
-      </w:r>
-      <w:r>
-        <w:t>&lt;</w:t>
-      </w:r>
-      <w:r>
-        <w:t>http://tectriadebrasil.com.br/blog/mercado-de-midias-sociais-blog/aplicativos-mobile-definicoes-historia-e-previsoes/</w:t>
-      </w:r>
-      <w:r>
-        <w:t>&gt;</w:t>
-      </w:r>
-      <w:r>
-        <w:t xml:space="preserve"> Acesso em: 15 abr. 2018.</w:t>
+        <w:t>Veja como a matriz de rastreabilidade de requisitos pode ajudá-lo nos processos de gerenciamento</w:t>
+      </w:r>
+      <w:r>
+        <w:t>. Disponível em &lt;</w:t>
+      </w:r>
+      <w:r>
+        <w:t>https://www.projectbuilder.com.br/blog/veja-como-a-matriz-de-rastreabilidade-de-requisitos-pode-ajuda-lo-nos-processos-de-gerenciamento/</w:t>
+      </w:r>
+      <w:r>
+        <w:t>&gt; Acesso em 03 set. 2018.</w:t>
       </w:r>
     </w:p>
     <w:p>
@@ -5427,25 +4744,28 @@
         <w:ind w:firstLine="0"/>
       </w:pPr>
       <w:r>
-        <w:t xml:space="preserve">PROJECT BUILDER. </w:t>
+        <w:t xml:space="preserve">ROGATTO, Antônio. </w:t>
       </w:r>
       <w:r>
         <w:rPr>
           <w:b/>
         </w:rPr>
-        <w:t>Veja como a matriz de rastreabilidade de requisitos pode ajudá-lo nos processos de gerenciamento</w:t>
-      </w:r>
-      <w:r>
-        <w:t>. Disponível em &lt;</w:t>
-      </w:r>
-      <w:r>
-        <w:t>https://www.projectbuilder.com.br/blog/veja-como-a-matriz-de-rastreabilidade-de-requisitos-pode-ajuda-lo-nos-processos-de-gerenciamento/</w:t>
-      </w:r>
-      <w:r>
-        <w:t>&gt; Acesso</w:t>
-      </w:r>
-      <w:r>
-        <w:t xml:space="preserve"> em 03 set. 2018.</w:t>
+        <w:t>Para que serve o Android no celular?</w:t>
+      </w:r>
+      <w:r>
+        <w:t xml:space="preserve"> Disponível em: </w:t>
+      </w:r>
+      <w:r>
+        <w:t>&lt;</w:t>
+      </w:r>
+      <w:r>
+        <w:t>https://www.telefonescelulares.com.br/para-que-serve-android-celular/</w:t>
+      </w:r>
+      <w:r>
+        <w:t>&gt;</w:t>
+      </w:r>
+      <w:r>
+        <w:t xml:space="preserve"> Acesso em: 15 abr. 2018.</w:t>
       </w:r>
     </w:p>
     <w:p>
@@ -5454,42 +4774,28 @@
         <w:ind w:firstLine="0"/>
       </w:pPr>
       <w:r>
-        <w:t xml:space="preserve">ROGATTO, Antônio. </w:t>
+        <w:t xml:space="preserve">RODRIGUES, Joes. </w:t>
       </w:r>
       <w:r>
         <w:rPr>
           <w:b/>
         </w:rPr>
-        <w:t xml:space="preserve">Para que serve o </w:t>
-      </w:r>
-      <w:proofErr w:type="spellStart"/>
+        <w:t>Modelo Entidade Relacionamento (MER) e Diagrama Entidade-Relacionamento (DER)</w:t>
+      </w:r>
       <w:r>
         <w:rPr>
           <w:b/>
         </w:rPr>
-        <w:t>Android</w:t>
-      </w:r>
-      <w:proofErr w:type="spellEnd"/>
-      <w:r>
-        <w:rPr>
-          <w:b/>
-        </w:rPr>
-        <w:t xml:space="preserve"> no celular?</w:t>
-      </w:r>
-      <w:r>
-        <w:t xml:space="preserve"> Disponível em: </w:t>
-      </w:r>
-      <w:r>
-        <w:t>&lt;</w:t>
-      </w:r>
-      <w:r>
-        <w:t>https://www.telefonescelulares.com.br/para-que-serve-android-celular/</w:t>
-      </w:r>
-      <w:r>
-        <w:t>&gt;</w:t>
-      </w:r>
-      <w:r>
-        <w:t xml:space="preserve"> Acesso em: 15 abr. 2018.</w:t>
+        <w:t xml:space="preserve">. </w:t>
+      </w:r>
+      <w:r>
+        <w:t>Disponível em &lt;</w:t>
+      </w:r>
+      <w:r>
+        <w:t>https://www.devmedia.com.br/modelo-entidade-relacionamento-mer-e-diagrama-entidade-relacionamento-der/14332</w:t>
+      </w:r>
+      <w:r>
+        <w:t>&gt; Acesso em 23 ago. 2018.</w:t>
       </w:r>
     </w:p>
     <w:p>
@@ -5498,36 +4804,16 @@
         <w:ind w:firstLine="0"/>
       </w:pPr>
       <w:r>
-        <w:t xml:space="preserve">RODRIGUES, </w:t>
-      </w:r>
-      <w:proofErr w:type="spellStart"/>
-      <w:r>
-        <w:t>Joes</w:t>
-      </w:r>
-      <w:proofErr w:type="spellEnd"/>
-      <w:r>
-        <w:t xml:space="preserve">. </w:t>
+        <w:t xml:space="preserve">SANTOS, Guilherme. </w:t>
       </w:r>
       <w:r>
         <w:rPr>
           <w:b/>
         </w:rPr>
-        <w:t>Modelo Entidade Relacionamento (MER) e Diagrama Entidade-Relacionamento (DER)</w:t>
-      </w:r>
-      <w:r>
-        <w:rPr>
-          <w:b/>
-        </w:rPr>
-        <w:t xml:space="preserve">. </w:t>
-      </w:r>
-      <w:r>
-        <w:t>Disponível em &lt;</w:t>
-      </w:r>
-      <w:r>
-        <w:t>https://www.devmedia.com.br/modelo-entidade-relacionamento-mer-e-diagrama-entidade-relacionamento-der/14332</w:t>
-      </w:r>
-      <w:r>
-        <w:t>&gt; Acesso em 23 ago. 2018.</w:t>
+        <w:t xml:space="preserve">Node.js — O que é, por que usar e primeiros passos. </w:t>
+      </w:r>
+      <w:r>
+        <w:t>Disponível em: &lt;https://medium.com/thdesenvolvedores/node-js-o-que-%C3%A9-por-que-usar-e-primeiros-passos-1118f771b889&gt; Acesso em: 17 abr. 2018.</w:t>
       </w:r>
     </w:p>
     <w:p>
@@ -5536,16 +4822,22 @@
         <w:ind w:firstLine="0"/>
       </w:pPr>
       <w:r>
-        <w:t xml:space="preserve">SANTOS, Guilherme. </w:t>
+        <w:t xml:space="preserve">SPINA, Cassio. </w:t>
       </w:r>
       <w:r>
         <w:rPr>
           <w:b/>
         </w:rPr>
-        <w:t xml:space="preserve">Node.js — O que é, por que usar e primeiros passos. </w:t>
-      </w:r>
-      <w:r>
-        <w:t>Disponível em: &lt;https://medium.com/thdesenvolvedores/node-js-o-que-%C3%A9-por-que-usar-e-primeiros-passos-1118f771b889&gt; Acesso em: 17 abr. 2018.</w:t>
+        <w:t>5 pontos básicos para entender a startup enxuta.</w:t>
+      </w:r>
+      <w:r>
+        <w:rPr>
+          <w:i/>
+        </w:rPr>
+        <w:t xml:space="preserve"> </w:t>
+      </w:r>
+      <w:r>
+        <w:t>Disponível em: &lt;https://exame.abril.com.br/pme/5-pontos-basicos-para-entender-o-lean-startup/&gt; Acesso em 06 jun. 2018.</w:t>
       </w:r>
     </w:p>
     <w:p>
@@ -5554,23 +4846,34 @@
         <w:ind w:firstLine="0"/>
       </w:pPr>
       <w:r>
-        <w:lastRenderedPageBreak/>
-        <w:t xml:space="preserve">SPINA, Cassio. </w:t>
+        <w:t xml:space="preserve">SOMMERVILLE, Ian. </w:t>
       </w:r>
       <w:r>
         <w:rPr>
           <w:b/>
         </w:rPr>
-        <w:t>5 pontos básicos para entender a startup enxuta.</w:t>
-      </w:r>
-      <w:r>
-        <w:rPr>
-          <w:i/>
+        <w:t>Engenharia de So</w:t>
+      </w:r>
+      <w:r>
+        <w:rPr>
+          <w:b/>
+        </w:rPr>
+        <w:t>ftware</w:t>
+      </w:r>
+      <w:r>
+        <w:rPr>
+          <w:b/>
+        </w:rPr>
+        <w:t>: 8 ed. Rio de Janeiro: Prentice-Hall.</w:t>
+      </w:r>
+      <w:r>
+        <w:rPr>
+          <w:b/>
         </w:rPr>
         <w:t xml:space="preserve"> </w:t>
       </w:r>
       <w:r>
-        <w:t>Disponível em: &lt;https://exame.abril.com.br/pme/5-pontos-basicos-para-entender-o-lean-startup/&gt; Acesso em 06 jun. 2018.</w:t>
+        <w:t>2008.</w:t>
       </w:r>
     </w:p>
     <w:p>
@@ -5579,36 +4882,19 @@
         <w:ind w:firstLine="0"/>
       </w:pPr>
       <w:r>
-        <w:t xml:space="preserve">SOMMERVILLE, Ian. </w:t>
+        <w:t>UDACIT</w:t>
+      </w:r>
+      <w:r>
+        <w:t xml:space="preserve">Y. </w:t>
       </w:r>
       <w:r>
         <w:rPr>
           <w:b/>
         </w:rPr>
-        <w:t xml:space="preserve">Engenharia de </w:t>
-      </w:r>
-      <w:proofErr w:type="gramStart"/>
-      <w:r>
-        <w:rPr>
-          <w:b/>
-        </w:rPr>
-        <w:t>Software :</w:t>
-      </w:r>
-      <w:proofErr w:type="gramEnd"/>
-      <w:r>
-        <w:rPr>
-          <w:b/>
-        </w:rPr>
-        <w:t xml:space="preserve"> 8 ed. Rio de Janeiro: Prentice-Hall.</w:t>
-      </w:r>
-      <w:r>
-        <w:rPr>
-          <w:b/>
-        </w:rPr>
-        <w:t xml:space="preserve"> </w:t>
-      </w:r>
-      <w:r>
-        <w:t>2008.</w:t>
+        <w:t xml:space="preserve">Entenda o que é um modelo Canvas. </w:t>
+      </w:r>
+      <w:r>
+        <w:t>Disponível em: &lt;https://br.udacity.com/blog/post/modelo-canvas&gt; Acesso em 06 jun. 2018.</w:t>
       </w:r>
     </w:p>
     <w:p>
@@ -5617,30 +4903,40 @@
         <w:ind w:firstLine="0"/>
       </w:pPr>
       <w:r>
-        <w:t xml:space="preserve">UDACITIY. </w:t>
+        <w:t xml:space="preserve">VANTOLL, TJ. </w:t>
       </w:r>
       <w:r>
         <w:rPr>
           <w:b/>
         </w:rPr>
-        <w:t xml:space="preserve">Entenda o que é um modelo </w:t>
-      </w:r>
-      <w:proofErr w:type="spellStart"/>
+        <w:t xml:space="preserve">What </w:t>
+      </w:r>
       <w:r>
         <w:rPr>
           <w:b/>
         </w:rPr>
-        <w:t>Canvas</w:t>
-      </w:r>
-      <w:proofErr w:type="spellEnd"/>
+        <w:t>is angular</w:t>
+      </w:r>
       <w:r>
         <w:rPr>
           <w:b/>
         </w:rPr>
-        <w:t xml:space="preserve">. </w:t>
-      </w:r>
-      <w:r>
-        <w:t>Disponível em: &lt;https://br.udacity.com/blog/post/modelo-canvas&gt; Acesso em 06 jun. 2018.</w:t>
+        <w:t xml:space="preserve">? </w:t>
+      </w:r>
+      <w:r>
+        <w:t xml:space="preserve">Disponível em: </w:t>
+      </w:r>
+      <w:r>
+        <w:t>&lt;</w:t>
+      </w:r>
+      <w:r>
+        <w:t>https://developer.telerik.com/topics/web-development/what-is-angular/</w:t>
+      </w:r>
+      <w:r>
+        <w:t>&gt;</w:t>
+      </w:r>
+      <w:r>
+        <w:t xml:space="preserve"> Acesso em 17: abr. 2018.</w:t>
       </w:r>
     </w:p>
     <w:p>
@@ -5649,64 +4945,6 @@
         <w:ind w:firstLine="0"/>
       </w:pPr>
       <w:r>
-        <w:t xml:space="preserve">VANTOLL, TJ. </w:t>
-      </w:r>
-      <w:proofErr w:type="spellStart"/>
-      <w:r>
-        <w:rPr>
-          <w:b/>
-        </w:rPr>
-        <w:t>What</w:t>
-      </w:r>
-      <w:proofErr w:type="spellEnd"/>
-      <w:r>
-        <w:rPr>
-          <w:b/>
-        </w:rPr>
-        <w:t xml:space="preserve"> </w:t>
-      </w:r>
-      <w:proofErr w:type="spellStart"/>
-      <w:r>
-        <w:rPr>
-          <w:b/>
-        </w:rPr>
-        <w:t>is</w:t>
-      </w:r>
-      <w:proofErr w:type="spellEnd"/>
-      <w:r>
-        <w:rPr>
-          <w:b/>
-        </w:rPr>
-        <w:t xml:space="preserve"> angular</w:t>
-      </w:r>
-      <w:r>
-        <w:rPr>
-          <w:b/>
-        </w:rPr>
-        <w:t xml:space="preserve">? </w:t>
-      </w:r>
-      <w:r>
-        <w:t xml:space="preserve">Disponível em: </w:t>
-      </w:r>
-      <w:r>
-        <w:t>&lt;</w:t>
-      </w:r>
-      <w:r>
-        <w:t>https://developer.telerik.com/topics/web-development/what-is-angular/</w:t>
-      </w:r>
-      <w:r>
-        <w:t>&gt;</w:t>
-      </w:r>
-      <w:r>
-        <w:t xml:space="preserve"> Acesso em 17: abr. 2018.</w:t>
-      </w:r>
-    </w:p>
-    <w:p>
-      <w:pPr>
-        <w:spacing w:after="120"/>
-        <w:ind w:firstLine="0"/>
-      </w:pPr>
-      <w:r>
         <w:t xml:space="preserve">VENTURA, Plínio. </w:t>
       </w:r>
       <w:r>
@@ -5789,8 +5027,8 @@
       </w:pPr>
     </w:p>
     <w:sectPr>
-      <w:headerReference w:type="default" r:id="rId9"/>
-      <w:footerReference w:type="default" r:id="rId10"/>
+      <w:headerReference w:type="default" r:id="rId11"/>
+      <w:footerReference w:type="default" r:id="rId12"/>
       <w:pgSz w:w="11906" w:h="16838"/>
       <w:pgMar w:top="1701" w:right="1134" w:bottom="1134" w:left="1701" w:header="709" w:footer="709" w:gutter="0"/>
       <w:pgNumType w:start="1"/>
@@ -6044,7 +5282,7 @@
         <w:noProof/>
         <w:color w:val="000000"/>
       </w:rPr>
-      <w:t>3</w:t>
+      <w:t>15</w:t>
     </w:r>
     <w:r>
       <w:rPr>
@@ -9847,7 +9085,7 @@
 </file>
 
 <file path=customXml/itemProps1.xml><?xml version="1.0" encoding="utf-8"?>
-<ds:datastoreItem xmlns:ds="http://schemas.openxmlformats.org/officeDocument/2006/customXml" ds:itemID="{5FD7676C-2C3A-4462-89AD-37A80019FD50}">
+<ds:datastoreItem xmlns:ds="http://schemas.openxmlformats.org/officeDocument/2006/customXml" ds:itemID="{8EDE55E7-8A8D-403B-8EB1-EA876898F015}">
   <ds:schemaRefs>
     <ds:schemaRef ds:uri="http://schemas.openxmlformats.org/officeDocument/2006/bibliography"/>
   </ds:schemaRefs>

</xml_diff>